<commit_message>
Added methods for test
</commit_message>
<xml_diff>
--- a/Executive Summary.docx
+++ b/Executive Summary.docx
@@ -1,6 +1,6 @@
 
 <file path=word/document.xml><?xml version="1.0" encoding="utf-8"?>
-<w:document xmlns:wpc="http://schemas.microsoft.com/office/word/2010/wordprocessingCanvas" xmlns:mc="http://schemas.openxmlformats.org/markup-compatibility/2006" xmlns:o="urn:schemas-microsoft-com:office:office" xmlns:r="http://schemas.openxmlformats.org/officeDocument/2006/relationships" xmlns:m="http://schemas.openxmlformats.org/officeDocument/2006/math" xmlns:v="urn:schemas-microsoft-com:vml" xmlns:wp14="http://schemas.microsoft.com/office/word/2010/wordprocessingDrawing" xmlns:wp="http://schemas.openxmlformats.org/drawingml/2006/wordprocessingDrawing" xmlns:w10="urn:schemas-microsoft-com:office:word" xmlns:w="http://schemas.openxmlformats.org/wordprocessingml/2006/main" xmlns:w14="http://schemas.microsoft.com/office/word/2010/wordml" xmlns:w15="http://schemas.microsoft.com/office/word/2012/wordml" xmlns:wpg="http://schemas.microsoft.com/office/word/2010/wordprocessingGroup" xmlns:wpi="http://schemas.microsoft.com/office/word/2010/wordprocessingInk" xmlns:wne="http://schemas.microsoft.com/office/word/2006/wordml" xmlns:wps="http://schemas.microsoft.com/office/word/2010/wordprocessingShape" mc:Ignorable="w14 w15 wp14">
+<w:document xmlns:wpc="http://schemas.microsoft.com/office/word/2010/wordprocessingCanvas" xmlns:cx="http://schemas.microsoft.com/office/drawing/2014/chartex" xmlns:cx1="http://schemas.microsoft.com/office/drawing/2015/9/8/chartex" xmlns:cx2="http://schemas.microsoft.com/office/drawing/2015/10/21/chartex" xmlns:cx3="http://schemas.microsoft.com/office/drawing/2016/5/9/chartex" xmlns:cx4="http://schemas.microsoft.com/office/drawing/2016/5/10/chartex" xmlns:cx5="http://schemas.microsoft.com/office/drawing/2016/5/11/chartex" xmlns:cx6="http://schemas.microsoft.com/office/drawing/2016/5/12/chartex" xmlns:cx7="http://schemas.microsoft.com/office/drawing/2016/5/13/chartex" xmlns:cx8="http://schemas.microsoft.com/office/drawing/2016/5/14/chartex" xmlns:mc="http://schemas.openxmlformats.org/markup-compatibility/2006" xmlns:aink="http://schemas.microsoft.com/office/drawing/2016/ink" xmlns:am3d="http://schemas.microsoft.com/office/drawing/2017/model3d" xmlns:o="urn:schemas-microsoft-com:office:office" xmlns:oel="http://schemas.microsoft.com/office/2019/extlst" xmlns:r="http://schemas.openxmlformats.org/officeDocument/2006/relationships" xmlns:m="http://schemas.openxmlformats.org/officeDocument/2006/math" xmlns:v="urn:schemas-microsoft-com:vml" xmlns:wp14="http://schemas.microsoft.com/office/word/2010/wordprocessingDrawing" xmlns:wp="http://schemas.openxmlformats.org/drawingml/2006/wordprocessingDrawing" xmlns:w10="urn:schemas-microsoft-com:office:word" xmlns:w="http://schemas.openxmlformats.org/wordprocessingml/2006/main" xmlns:w14="http://schemas.microsoft.com/office/word/2010/wordml" xmlns:w15="http://schemas.microsoft.com/office/word/2012/wordml" xmlns:w16cex="http://schemas.microsoft.com/office/word/2018/wordml/cex" xmlns:w16cid="http://schemas.microsoft.com/office/word/2016/wordml/cid" xmlns:w16="http://schemas.microsoft.com/office/word/2018/wordml" xmlns:w16sdtdh="http://schemas.microsoft.com/office/word/2020/wordml/sdtdatahash" xmlns:w16se="http://schemas.microsoft.com/office/word/2015/wordml/symex" xmlns:wpg="http://schemas.microsoft.com/office/word/2010/wordprocessingGroup" xmlns:wpi="http://schemas.microsoft.com/office/word/2010/wordprocessingInk" xmlns:wne="http://schemas.microsoft.com/office/word/2006/wordml" xmlns:wps="http://schemas.microsoft.com/office/word/2010/wordprocessingShape" mc:Ignorable="w14 w15 w16se w16cid w16 w16cex w16sdtdh wp14">
   <w:body>
     <w:tbl>
       <w:tblPr>
@@ -35,17 +35,13 @@
               <w:dataBinding w:prefixMappings="xmlns:ns0='http://purl.org/dc/elements/1.1/' xmlns:ns1='http://schemas.openxmlformats.org/package/2006/metadata/core-properties' " w:xpath="/ns1:coreProperties[1]/ns0:title[1]" w:storeItemID="{6C3C8BC8-F283-45AE-878A-BAB7291924A1}"/>
               <w:text/>
             </w:sdtPr>
-            <w:sdtEndPr/>
             <w:sdtContent>
               <w:p>
                 <w:pPr>
                   <w:pStyle w:val="Title"/>
                 </w:pPr>
                 <w:r>
-                  <w:t>&lt;PROJECT NAME&gt;</w:t>
-                </w:r>
-                <w:r>
-                  <w:t xml:space="preserve"> </w:t>
+                  <w:t xml:space="preserve">New York Restaurant Inspection Results </w:t>
                 </w:r>
                 <w:r>
                   <w:t>Executive Summary</w:t>
@@ -66,33 +62,99 @@
           </w:tcPr>
           <w:p>
             <w:pPr>
+              <w:spacing w:after="0"/>
+              <w:ind w:right="713"/>
+              <w:jc w:val="right"/>
+              <w:rPr>
+                <w:rStyle w:val="normaltextrun"/>
+                <w:rFonts w:ascii="Calibri" w:hAnsi="Calibri" w:cs="Calibri"/>
+                <w:color w:val="2E74B5" w:themeColor="accent1" w:themeShade="BF"/>
+                <w:shd w:val="clear" w:color="auto" w:fill="FFFFFF"/>
+                <w:lang w:val="en-GB"/>
+              </w:rPr>
+            </w:pPr>
+            <w:r>
+              <w:rPr>
+                <w:rStyle w:val="normaltextrun"/>
+                <w:rFonts w:ascii="Calibri" w:hAnsi="Calibri" w:cs="Calibri"/>
+                <w:color w:val="2E74B5" w:themeColor="accent1" w:themeShade="BF"/>
+                <w:shd w:val="clear" w:color="auto" w:fill="FFFFFF"/>
+                <w:lang w:val="en-GB"/>
+              </w:rPr>
+              <w:t>Kartik Mathur(s5309927)</w:t>
+            </w:r>
+          </w:p>
+          <w:p>
+            <w:pPr>
+              <w:spacing w:after="0"/>
+              <w:ind w:right="713"/>
+              <w:jc w:val="right"/>
+              <w:rPr>
+                <w:rStyle w:val="normaltextrun"/>
+                <w:rFonts w:ascii="Calibri" w:hAnsi="Calibri" w:cs="Calibri"/>
+                <w:color w:val="2E74B5" w:themeColor="accent1" w:themeShade="BF"/>
+                <w:shd w:val="clear" w:color="auto" w:fill="FFFFFF"/>
+                <w:lang w:val="en-GB"/>
+              </w:rPr>
+            </w:pPr>
+            <w:r>
+              <w:rPr>
+                <w:rStyle w:val="normaltextrun"/>
+                <w:rFonts w:ascii="Calibri" w:hAnsi="Calibri" w:cs="Calibri"/>
+                <w:color w:val="2E74B5" w:themeColor="accent1" w:themeShade="BF"/>
+                <w:shd w:val="clear" w:color="auto" w:fill="FFFFFF"/>
+                <w:lang w:val="en-GB"/>
+              </w:rPr>
+              <w:t xml:space="preserve">Manish Shrestha ( </w:t>
+            </w:r>
+            <w:r>
+              <w:rPr>
+                <w:rStyle w:val="normaltextrun"/>
+                <w:rFonts w:ascii="Calibri" w:hAnsi="Calibri" w:cs="Calibri"/>
+                <w:color w:val="2E74B5" w:themeColor="accent1" w:themeShade="BF"/>
+                <w:bdr w:val="none" w:sz="0" w:space="0" w:color="auto" w:frame="1"/>
+                <w:lang w:val="en-GB"/>
+              </w:rPr>
+              <w:t>s5308120 )</w:t>
+            </w:r>
+          </w:p>
+          <w:p>
+            <w:pPr>
+              <w:spacing w:after="0"/>
+              <w:ind w:right="713"/>
+              <w:jc w:val="right"/>
+              <w:rPr>
+                <w:rStyle w:val="eop"/>
+                <w:rFonts w:ascii="Calibri" w:hAnsi="Calibri" w:cs="Calibri"/>
+                <w:color w:val="2E74B5" w:themeColor="accent1" w:themeShade="BF"/>
+                <w:shd w:val="clear" w:color="auto" w:fill="FFFFFF"/>
+              </w:rPr>
+            </w:pPr>
+            <w:r>
+              <w:rPr>
+                <w:rStyle w:val="normaltextrun"/>
+                <w:rFonts w:ascii="Calibri" w:hAnsi="Calibri" w:cs="Calibri"/>
+                <w:color w:val="2E74B5" w:themeColor="accent1" w:themeShade="BF"/>
+                <w:shd w:val="clear" w:color="auto" w:fill="FFFFFF"/>
+                <w:lang w:val="en-GB"/>
+              </w:rPr>
+              <w:t>Nivethaa Elangovan ( s5298899 )</w:t>
+            </w:r>
+          </w:p>
+          <w:p>
+            <w:pPr>
               <w:pStyle w:val="Heading3"/>
             </w:pPr>
-            <w:sdt>
-              <w:sdtPr>
-                <w:alias w:val="Your Name"/>
-                <w:tag w:val=""/>
-                <w:id w:val="691496539"/>
-                <w:placeholder>
-                  <w:docPart w:val="A18DEC0687044EE589B3BF2C1A2713C0"/>
-                </w:placeholder>
-                <w:dataBinding w:prefixMappings="xmlns:ns0='http://purl.org/dc/elements/1.1/' xmlns:ns1='http://schemas.openxmlformats.org/package/2006/metadata/core-properties' " w:xpath="/ns1:coreProperties[1]/ns0:creator[1]" w:storeItemID="{6C3C8BC8-F283-45AE-878A-BAB7291924A1}"/>
-                <w:text/>
-              </w:sdtPr>
-              <w:sdtEndPr/>
-              <w:sdtContent>
-                <w:r>
-                  <w:t>Group Member Names</w:t>
-                </w:r>
-              </w:sdtContent>
-            </w:sdt>
           </w:p>
           <w:p>
             <w:pPr>
               <w:pStyle w:val="Heading3"/>
             </w:pPr>
             <w:r>
-              <w:t>2810ICT Software Technologies</w:t>
+              <w:t>7</w:t>
+            </w:r>
+            <w:r>
+              <w:t>810ICT Software Technologies</w:t>
             </w:r>
           </w:p>
           <w:p>
@@ -105,17 +167,16 @@
                 <w:placeholder>
                   <w:docPart w:val="CCAB335EBB7D49D09A6FD43A25F22038"/>
                 </w:placeholder>
-                <w:date>
+                <w:date w:fullDate="2023-10-08T00:00:00Z">
                   <w:dateFormat w:val="MMMM d, yyyy"/>
                   <w:lid w:val="en-US"/>
                   <w:storeMappedDataAs w:val="dateTime"/>
                   <w:calendar w:val="gregorian"/>
                 </w:date>
               </w:sdtPr>
-              <w:sdtEndPr/>
               <w:sdtContent>
                 <w:r>
-                  <w:t>Date</w:t>
+                  <w:t>October 8, 2023</w:t>
                 </w:r>
               </w:sdtContent>
             </w:sdt>
@@ -152,7 +213,6 @@
         <w:showingPlcHdr/>
         <w15:appearance w15:val="hidden"/>
       </w:sdtPr>
-      <w:sdtEndPr/>
       <w:sdtContent>
         <w:p>
           <w:pPr>
@@ -193,7 +253,6 @@
         <w:showingPlcHdr/>
         <w15:appearance w15:val="hidden"/>
       </w:sdtPr>
-      <w:sdtEndPr/>
       <w:sdtContent>
         <w:p>
           <w:pPr>
@@ -280,8 +339,6 @@
         </w:rPr>
         <w:t xml:space="preserve"> You may include images from your program as well as your own description of the results.</w:t>
       </w:r>
-      <w:bookmarkStart w:id="0" w:name="_GoBack"/>
-      <w:bookmarkEnd w:id="0"/>
     </w:p>
     <w:p>
       <w:pPr>
@@ -371,7 +428,7 @@
 </file>
 
 <file path=word/endnotes.xml><?xml version="1.0" encoding="utf-8"?>
-<w:endnotes xmlns:wpc="http://schemas.microsoft.com/office/word/2010/wordprocessingCanvas" xmlns:mc="http://schemas.openxmlformats.org/markup-compatibility/2006" xmlns:o="urn:schemas-microsoft-com:office:office" xmlns:r="http://schemas.openxmlformats.org/officeDocument/2006/relationships" xmlns:m="http://schemas.openxmlformats.org/officeDocument/2006/math" xmlns:v="urn:schemas-microsoft-com:vml" xmlns:wp14="http://schemas.microsoft.com/office/word/2010/wordprocessingDrawing" xmlns:wp="http://schemas.openxmlformats.org/drawingml/2006/wordprocessingDrawing" xmlns:w10="urn:schemas-microsoft-com:office:word" xmlns:w="http://schemas.openxmlformats.org/wordprocessingml/2006/main" xmlns:w14="http://schemas.microsoft.com/office/word/2010/wordml" xmlns:w15="http://schemas.microsoft.com/office/word/2012/wordml" xmlns:wpg="http://schemas.microsoft.com/office/word/2010/wordprocessingGroup" xmlns:wpi="http://schemas.microsoft.com/office/word/2010/wordprocessingInk" xmlns:wne="http://schemas.microsoft.com/office/word/2006/wordml" xmlns:wps="http://schemas.microsoft.com/office/word/2010/wordprocessingShape" mc:Ignorable="w14 w15 wp14">
+<w:endnotes xmlns:wpc="http://schemas.microsoft.com/office/word/2010/wordprocessingCanvas" xmlns:cx="http://schemas.microsoft.com/office/drawing/2014/chartex" xmlns:cx1="http://schemas.microsoft.com/office/drawing/2015/9/8/chartex" xmlns:cx2="http://schemas.microsoft.com/office/drawing/2015/10/21/chartex" xmlns:cx3="http://schemas.microsoft.com/office/drawing/2016/5/9/chartex" xmlns:cx4="http://schemas.microsoft.com/office/drawing/2016/5/10/chartex" xmlns:cx5="http://schemas.microsoft.com/office/drawing/2016/5/11/chartex" xmlns:cx6="http://schemas.microsoft.com/office/drawing/2016/5/12/chartex" xmlns:cx7="http://schemas.microsoft.com/office/drawing/2016/5/13/chartex" xmlns:cx8="http://schemas.microsoft.com/office/drawing/2016/5/14/chartex" xmlns:mc="http://schemas.openxmlformats.org/markup-compatibility/2006" xmlns:aink="http://schemas.microsoft.com/office/drawing/2016/ink" xmlns:am3d="http://schemas.microsoft.com/office/drawing/2017/model3d" xmlns:o="urn:schemas-microsoft-com:office:office" xmlns:oel="http://schemas.microsoft.com/office/2019/extlst" xmlns:r="http://schemas.openxmlformats.org/officeDocument/2006/relationships" xmlns:m="http://schemas.openxmlformats.org/officeDocument/2006/math" xmlns:v="urn:schemas-microsoft-com:vml" xmlns:wp14="http://schemas.microsoft.com/office/word/2010/wordprocessingDrawing" xmlns:wp="http://schemas.openxmlformats.org/drawingml/2006/wordprocessingDrawing" xmlns:w10="urn:schemas-microsoft-com:office:word" xmlns:w="http://schemas.openxmlformats.org/wordprocessingml/2006/main" xmlns:w14="http://schemas.microsoft.com/office/word/2010/wordml" xmlns:w15="http://schemas.microsoft.com/office/word/2012/wordml" xmlns:w16cex="http://schemas.microsoft.com/office/word/2018/wordml/cex" xmlns:w16cid="http://schemas.microsoft.com/office/word/2016/wordml/cid" xmlns:w16="http://schemas.microsoft.com/office/word/2018/wordml" xmlns:w16sdtdh="http://schemas.microsoft.com/office/word/2020/wordml/sdtdatahash" xmlns:w16se="http://schemas.microsoft.com/office/word/2015/wordml/symex" xmlns:wpg="http://schemas.microsoft.com/office/word/2010/wordprocessingGroup" xmlns:wpi="http://schemas.microsoft.com/office/word/2010/wordprocessingInk" xmlns:wne="http://schemas.microsoft.com/office/word/2006/wordml" xmlns:wps="http://schemas.microsoft.com/office/word/2010/wordprocessingShape" mc:Ignorable="w14 w15 w16se w16cid w16 w16cex w16sdtdh wp14">
   <w:endnote w:type="separator" w:id="-1">
     <w:p>
       <w:pPr>
@@ -396,7 +453,7 @@
 </file>
 
 <file path=word/footer1.xml><?xml version="1.0" encoding="utf-8"?>
-<w:ftr xmlns:wpc="http://schemas.microsoft.com/office/word/2010/wordprocessingCanvas" xmlns:mc="http://schemas.openxmlformats.org/markup-compatibility/2006" xmlns:o="urn:schemas-microsoft-com:office:office" xmlns:r="http://schemas.openxmlformats.org/officeDocument/2006/relationships" xmlns:m="http://schemas.openxmlformats.org/officeDocument/2006/math" xmlns:v="urn:schemas-microsoft-com:vml" xmlns:wp14="http://schemas.microsoft.com/office/word/2010/wordprocessingDrawing" xmlns:wp="http://schemas.openxmlformats.org/drawingml/2006/wordprocessingDrawing" xmlns:w10="urn:schemas-microsoft-com:office:word" xmlns:w="http://schemas.openxmlformats.org/wordprocessingml/2006/main" xmlns:w14="http://schemas.microsoft.com/office/word/2010/wordml" xmlns:w15="http://schemas.microsoft.com/office/word/2012/wordml" xmlns:wpg="http://schemas.microsoft.com/office/word/2010/wordprocessingGroup" xmlns:wpi="http://schemas.microsoft.com/office/word/2010/wordprocessingInk" xmlns:wne="http://schemas.microsoft.com/office/word/2006/wordml" xmlns:wps="http://schemas.microsoft.com/office/word/2010/wordprocessingShape" mc:Ignorable="w14 w15 wp14">
+<w:ftr xmlns:wpc="http://schemas.microsoft.com/office/word/2010/wordprocessingCanvas" xmlns:cx="http://schemas.microsoft.com/office/drawing/2014/chartex" xmlns:cx1="http://schemas.microsoft.com/office/drawing/2015/9/8/chartex" xmlns:cx2="http://schemas.microsoft.com/office/drawing/2015/10/21/chartex" xmlns:cx3="http://schemas.microsoft.com/office/drawing/2016/5/9/chartex" xmlns:cx4="http://schemas.microsoft.com/office/drawing/2016/5/10/chartex" xmlns:cx5="http://schemas.microsoft.com/office/drawing/2016/5/11/chartex" xmlns:cx6="http://schemas.microsoft.com/office/drawing/2016/5/12/chartex" xmlns:cx7="http://schemas.microsoft.com/office/drawing/2016/5/13/chartex" xmlns:cx8="http://schemas.microsoft.com/office/drawing/2016/5/14/chartex" xmlns:mc="http://schemas.openxmlformats.org/markup-compatibility/2006" xmlns:aink="http://schemas.microsoft.com/office/drawing/2016/ink" xmlns:am3d="http://schemas.microsoft.com/office/drawing/2017/model3d" xmlns:o="urn:schemas-microsoft-com:office:office" xmlns:oel="http://schemas.microsoft.com/office/2019/extlst" xmlns:r="http://schemas.openxmlformats.org/officeDocument/2006/relationships" xmlns:m="http://schemas.openxmlformats.org/officeDocument/2006/math" xmlns:v="urn:schemas-microsoft-com:vml" xmlns:wp14="http://schemas.microsoft.com/office/word/2010/wordprocessingDrawing" xmlns:wp="http://schemas.openxmlformats.org/drawingml/2006/wordprocessingDrawing" xmlns:w10="urn:schemas-microsoft-com:office:word" xmlns:w="http://schemas.openxmlformats.org/wordprocessingml/2006/main" xmlns:w14="http://schemas.microsoft.com/office/word/2010/wordml" xmlns:w15="http://schemas.microsoft.com/office/word/2012/wordml" xmlns:w16cex="http://schemas.microsoft.com/office/word/2018/wordml/cex" xmlns:w16cid="http://schemas.microsoft.com/office/word/2016/wordml/cid" xmlns:w16="http://schemas.microsoft.com/office/word/2018/wordml" xmlns:w16sdtdh="http://schemas.microsoft.com/office/word/2020/wordml/sdtdatahash" xmlns:w16se="http://schemas.microsoft.com/office/word/2015/wordml/symex" xmlns:wpg="http://schemas.microsoft.com/office/word/2010/wordprocessingGroup" xmlns:wpi="http://schemas.microsoft.com/office/word/2010/wordprocessingInk" xmlns:wne="http://schemas.microsoft.com/office/word/2006/wordml" xmlns:wps="http://schemas.microsoft.com/office/word/2010/wordprocessingShape" mc:Ignorable="w14 w15 w16se w16cid w16 w16cex w16sdtdh wp14">
   <w:p>
     <w:pPr>
       <w:pStyle w:val="Footer"/>
@@ -411,7 +468,6 @@
         <w:showingPlcHdr/>
         <w15:appearance w15:val="hidden"/>
       </w:sdtPr>
-      <w:sdtEndPr/>
       <w:sdtContent>
         <w:r>
           <w:t>[Type here]</w:t>
@@ -431,7 +487,6 @@
         <w:showingPlcHdr/>
         <w15:appearance w15:val="hidden"/>
       </w:sdtPr>
-      <w:sdtEndPr/>
       <w:sdtContent>
         <w:r>
           <w:t>[Type here]</w:t>
@@ -451,7 +506,6 @@
         <w:showingPlcHdr/>
         <w15:appearance w15:val="hidden"/>
       </w:sdtPr>
-      <w:sdtEndPr/>
       <w:sdtContent>
         <w:r>
           <w:t>[Type here]</w:t>
@@ -463,7 +517,7 @@
 </file>
 
 <file path=word/footer2.xml><?xml version="1.0" encoding="utf-8"?>
-<w:ftr xmlns:wpc="http://schemas.microsoft.com/office/word/2010/wordprocessingCanvas" xmlns:mc="http://schemas.openxmlformats.org/markup-compatibility/2006" xmlns:o="urn:schemas-microsoft-com:office:office" xmlns:r="http://schemas.openxmlformats.org/officeDocument/2006/relationships" xmlns:m="http://schemas.openxmlformats.org/officeDocument/2006/math" xmlns:v="urn:schemas-microsoft-com:vml" xmlns:wp14="http://schemas.microsoft.com/office/word/2010/wordprocessingDrawing" xmlns:wp="http://schemas.openxmlformats.org/drawingml/2006/wordprocessingDrawing" xmlns:w10="urn:schemas-microsoft-com:office:word" xmlns:w="http://schemas.openxmlformats.org/wordprocessingml/2006/main" xmlns:w14="http://schemas.microsoft.com/office/word/2010/wordml" xmlns:w15="http://schemas.microsoft.com/office/word/2012/wordml" xmlns:wpg="http://schemas.microsoft.com/office/word/2010/wordprocessingGroup" xmlns:wpi="http://schemas.microsoft.com/office/word/2010/wordprocessingInk" xmlns:wne="http://schemas.microsoft.com/office/word/2006/wordml" xmlns:wps="http://schemas.microsoft.com/office/word/2010/wordprocessingShape" mc:Ignorable="w14 w15 wp14">
+<w:ftr xmlns:wpc="http://schemas.microsoft.com/office/word/2010/wordprocessingCanvas" xmlns:cx="http://schemas.microsoft.com/office/drawing/2014/chartex" xmlns:cx1="http://schemas.microsoft.com/office/drawing/2015/9/8/chartex" xmlns:cx2="http://schemas.microsoft.com/office/drawing/2015/10/21/chartex" xmlns:cx3="http://schemas.microsoft.com/office/drawing/2016/5/9/chartex" xmlns:cx4="http://schemas.microsoft.com/office/drawing/2016/5/10/chartex" xmlns:cx5="http://schemas.microsoft.com/office/drawing/2016/5/11/chartex" xmlns:cx6="http://schemas.microsoft.com/office/drawing/2016/5/12/chartex" xmlns:cx7="http://schemas.microsoft.com/office/drawing/2016/5/13/chartex" xmlns:cx8="http://schemas.microsoft.com/office/drawing/2016/5/14/chartex" xmlns:mc="http://schemas.openxmlformats.org/markup-compatibility/2006" xmlns:aink="http://schemas.microsoft.com/office/drawing/2016/ink" xmlns:am3d="http://schemas.microsoft.com/office/drawing/2017/model3d" xmlns:o="urn:schemas-microsoft-com:office:office" xmlns:oel="http://schemas.microsoft.com/office/2019/extlst" xmlns:r="http://schemas.openxmlformats.org/officeDocument/2006/relationships" xmlns:m="http://schemas.openxmlformats.org/officeDocument/2006/math" xmlns:v="urn:schemas-microsoft-com:vml" xmlns:wp14="http://schemas.microsoft.com/office/word/2010/wordprocessingDrawing" xmlns:wp="http://schemas.openxmlformats.org/drawingml/2006/wordprocessingDrawing" xmlns:w10="urn:schemas-microsoft-com:office:word" xmlns:w="http://schemas.openxmlformats.org/wordprocessingml/2006/main" xmlns:w14="http://schemas.microsoft.com/office/word/2010/wordml" xmlns:w15="http://schemas.microsoft.com/office/word/2012/wordml" xmlns:w16cex="http://schemas.microsoft.com/office/word/2018/wordml/cex" xmlns:w16cid="http://schemas.microsoft.com/office/word/2016/wordml/cid" xmlns:w16="http://schemas.microsoft.com/office/word/2018/wordml" xmlns:w16sdtdh="http://schemas.microsoft.com/office/word/2020/wordml/sdtdatahash" xmlns:w16se="http://schemas.microsoft.com/office/word/2015/wordml/symex" xmlns:wpg="http://schemas.microsoft.com/office/word/2010/wordprocessingGroup" xmlns:wpi="http://schemas.microsoft.com/office/word/2010/wordprocessingInk" xmlns:wne="http://schemas.microsoft.com/office/word/2006/wordml" xmlns:wps="http://schemas.microsoft.com/office/word/2010/wordprocessingShape" mc:Ignorable="w14 w15 w16se w16cid w16 w16cex w16sdtdh wp14">
   <w:tbl>
     <w:tblPr>
       <w:tblW w:w="5000" w:type="pct"/>
@@ -498,10 +552,9 @@
               <w:dataBinding w:prefixMappings="xmlns:ns0='http://purl.org/dc/elements/1.1/' xmlns:ns1='http://schemas.openxmlformats.org/package/2006/metadata/core-properties' " w:xpath="/ns1:coreProperties[1]/ns0:title[1]" w:storeItemID="{6C3C8BC8-F283-45AE-878A-BAB7291924A1}"/>
               <w:text/>
             </w:sdtPr>
-            <w:sdtEndPr/>
             <w:sdtContent>
               <w:r>
-                <w:t>&lt;PROJECT NAME&gt; Executive Summary</w:t>
+                <w:t>New York Restaurant Inspection Results Executive Summary</w:t>
               </w:r>
             </w:sdtContent>
           </w:sdt>
@@ -547,7 +600,7 @@
                   <w:sz w:val="22"/>
                   <w:szCs w:val="22"/>
                 </w:rPr>
-                <w:t>Group Member Names</w:t>
+                <w:t>Kartik Mathur(s5309927)</w:t>
               </w:r>
             </w:sdtContent>
           </w:sdt>
@@ -629,7 +682,7 @@
 </file>
 
 <file path=word/footer3.xml><?xml version="1.0" encoding="utf-8"?>
-<w:ftr xmlns:wpc="http://schemas.microsoft.com/office/word/2010/wordprocessingCanvas" xmlns:mc="http://schemas.openxmlformats.org/markup-compatibility/2006" xmlns:o="urn:schemas-microsoft-com:office:office" xmlns:r="http://schemas.openxmlformats.org/officeDocument/2006/relationships" xmlns:m="http://schemas.openxmlformats.org/officeDocument/2006/math" xmlns:v="urn:schemas-microsoft-com:vml" xmlns:wp14="http://schemas.microsoft.com/office/word/2010/wordprocessingDrawing" xmlns:wp="http://schemas.openxmlformats.org/drawingml/2006/wordprocessingDrawing" xmlns:w10="urn:schemas-microsoft-com:office:word" xmlns:w="http://schemas.openxmlformats.org/wordprocessingml/2006/main" xmlns:w14="http://schemas.microsoft.com/office/word/2010/wordml" xmlns:w15="http://schemas.microsoft.com/office/word/2012/wordml" xmlns:wpg="http://schemas.microsoft.com/office/word/2010/wordprocessingGroup" xmlns:wpi="http://schemas.microsoft.com/office/word/2010/wordprocessingInk" xmlns:wne="http://schemas.microsoft.com/office/word/2006/wordml" xmlns:wps="http://schemas.microsoft.com/office/word/2010/wordprocessingShape" mc:Ignorable="w14 w15 wp14">
+<w:ftr xmlns:wpc="http://schemas.microsoft.com/office/word/2010/wordprocessingCanvas" xmlns:cx="http://schemas.microsoft.com/office/drawing/2014/chartex" xmlns:cx1="http://schemas.microsoft.com/office/drawing/2015/9/8/chartex" xmlns:cx2="http://schemas.microsoft.com/office/drawing/2015/10/21/chartex" xmlns:cx3="http://schemas.microsoft.com/office/drawing/2016/5/9/chartex" xmlns:cx4="http://schemas.microsoft.com/office/drawing/2016/5/10/chartex" xmlns:cx5="http://schemas.microsoft.com/office/drawing/2016/5/11/chartex" xmlns:cx6="http://schemas.microsoft.com/office/drawing/2016/5/12/chartex" xmlns:cx7="http://schemas.microsoft.com/office/drawing/2016/5/13/chartex" xmlns:cx8="http://schemas.microsoft.com/office/drawing/2016/5/14/chartex" xmlns:mc="http://schemas.openxmlformats.org/markup-compatibility/2006" xmlns:aink="http://schemas.microsoft.com/office/drawing/2016/ink" xmlns:am3d="http://schemas.microsoft.com/office/drawing/2017/model3d" xmlns:o="urn:schemas-microsoft-com:office:office" xmlns:oel="http://schemas.microsoft.com/office/2019/extlst" xmlns:r="http://schemas.openxmlformats.org/officeDocument/2006/relationships" xmlns:m="http://schemas.openxmlformats.org/officeDocument/2006/math" xmlns:v="urn:schemas-microsoft-com:vml" xmlns:wp14="http://schemas.microsoft.com/office/word/2010/wordprocessingDrawing" xmlns:wp="http://schemas.openxmlformats.org/drawingml/2006/wordprocessingDrawing" xmlns:w10="urn:schemas-microsoft-com:office:word" xmlns:w="http://schemas.openxmlformats.org/wordprocessingml/2006/main" xmlns:w14="http://schemas.microsoft.com/office/word/2010/wordml" xmlns:w15="http://schemas.microsoft.com/office/word/2012/wordml" xmlns:w16cex="http://schemas.microsoft.com/office/word/2018/wordml/cex" xmlns:w16cid="http://schemas.microsoft.com/office/word/2016/wordml/cid" xmlns:w16="http://schemas.microsoft.com/office/word/2018/wordml" xmlns:w16sdtdh="http://schemas.microsoft.com/office/word/2020/wordml/sdtdatahash" xmlns:w16se="http://schemas.microsoft.com/office/word/2015/wordml/symex" xmlns:wpg="http://schemas.microsoft.com/office/word/2010/wordprocessingGroup" xmlns:wpi="http://schemas.microsoft.com/office/word/2010/wordprocessingInk" xmlns:wne="http://schemas.microsoft.com/office/word/2006/wordml" xmlns:wps="http://schemas.microsoft.com/office/word/2010/wordprocessingShape" mc:Ignorable="w14 w15 w16se w16cid w16 w16cex w16sdtdh wp14">
   <w:p>
     <w:pPr>
       <w:pStyle w:val="Footer"/>
@@ -645,10 +698,9 @@
         <w:dataBinding w:prefixMappings="xmlns:ns0='http://purl.org/dc/elements/1.1/' xmlns:ns1='http://schemas.openxmlformats.org/package/2006/metadata/core-properties' " w:xpath="/ns1:coreProperties[1]/ns0:title[1]" w:storeItemID="{6C3C8BC8-F283-45AE-878A-BAB7291924A1}"/>
         <w:text/>
       </w:sdtPr>
-      <w:sdtEndPr/>
       <w:sdtContent>
         <w:r>
-          <w:t>&lt;PROJECT NAME&gt; Executive Summary</w:t>
+          <w:t>New York Restaurant Inspection Results Executive Summary</w:t>
         </w:r>
       </w:sdtContent>
     </w:sdt>
@@ -685,7 +737,7 @@
             <w:sz w:val="22"/>
             <w:szCs w:val="22"/>
           </w:rPr>
-          <w:t>Group Member Names</w:t>
+          <w:t>Kartik Mathur(s5309927)</w:t>
         </w:r>
       </w:sdtContent>
     </w:sdt>
@@ -751,7 +803,7 @@
 </file>
 
 <file path=word/footnotes.xml><?xml version="1.0" encoding="utf-8"?>
-<w:footnotes xmlns:wpc="http://schemas.microsoft.com/office/word/2010/wordprocessingCanvas" xmlns:mc="http://schemas.openxmlformats.org/markup-compatibility/2006" xmlns:o="urn:schemas-microsoft-com:office:office" xmlns:r="http://schemas.openxmlformats.org/officeDocument/2006/relationships" xmlns:m="http://schemas.openxmlformats.org/officeDocument/2006/math" xmlns:v="urn:schemas-microsoft-com:vml" xmlns:wp14="http://schemas.microsoft.com/office/word/2010/wordprocessingDrawing" xmlns:wp="http://schemas.openxmlformats.org/drawingml/2006/wordprocessingDrawing" xmlns:w10="urn:schemas-microsoft-com:office:word" xmlns:w="http://schemas.openxmlformats.org/wordprocessingml/2006/main" xmlns:w14="http://schemas.microsoft.com/office/word/2010/wordml" xmlns:w15="http://schemas.microsoft.com/office/word/2012/wordml" xmlns:wpg="http://schemas.microsoft.com/office/word/2010/wordprocessingGroup" xmlns:wpi="http://schemas.microsoft.com/office/word/2010/wordprocessingInk" xmlns:wne="http://schemas.microsoft.com/office/word/2006/wordml" xmlns:wps="http://schemas.microsoft.com/office/word/2010/wordprocessingShape" mc:Ignorable="w14 w15 wp14">
+<w:footnotes xmlns:wpc="http://schemas.microsoft.com/office/word/2010/wordprocessingCanvas" xmlns:cx="http://schemas.microsoft.com/office/drawing/2014/chartex" xmlns:cx1="http://schemas.microsoft.com/office/drawing/2015/9/8/chartex" xmlns:cx2="http://schemas.microsoft.com/office/drawing/2015/10/21/chartex" xmlns:cx3="http://schemas.microsoft.com/office/drawing/2016/5/9/chartex" xmlns:cx4="http://schemas.microsoft.com/office/drawing/2016/5/10/chartex" xmlns:cx5="http://schemas.microsoft.com/office/drawing/2016/5/11/chartex" xmlns:cx6="http://schemas.microsoft.com/office/drawing/2016/5/12/chartex" xmlns:cx7="http://schemas.microsoft.com/office/drawing/2016/5/13/chartex" xmlns:cx8="http://schemas.microsoft.com/office/drawing/2016/5/14/chartex" xmlns:mc="http://schemas.openxmlformats.org/markup-compatibility/2006" xmlns:aink="http://schemas.microsoft.com/office/drawing/2016/ink" xmlns:am3d="http://schemas.microsoft.com/office/drawing/2017/model3d" xmlns:o="urn:schemas-microsoft-com:office:office" xmlns:oel="http://schemas.microsoft.com/office/2019/extlst" xmlns:r="http://schemas.openxmlformats.org/officeDocument/2006/relationships" xmlns:m="http://schemas.openxmlformats.org/officeDocument/2006/math" xmlns:v="urn:schemas-microsoft-com:vml" xmlns:wp14="http://schemas.microsoft.com/office/word/2010/wordprocessingDrawing" xmlns:wp="http://schemas.openxmlformats.org/drawingml/2006/wordprocessingDrawing" xmlns:w10="urn:schemas-microsoft-com:office:word" xmlns:w="http://schemas.openxmlformats.org/wordprocessingml/2006/main" xmlns:w14="http://schemas.microsoft.com/office/word/2010/wordml" xmlns:w15="http://schemas.microsoft.com/office/word/2012/wordml" xmlns:w16cex="http://schemas.microsoft.com/office/word/2018/wordml/cex" xmlns:w16cid="http://schemas.microsoft.com/office/word/2016/wordml/cid" xmlns:w16="http://schemas.microsoft.com/office/word/2018/wordml" xmlns:w16sdtdh="http://schemas.microsoft.com/office/word/2020/wordml/sdtdatahash" xmlns:w16se="http://schemas.microsoft.com/office/word/2015/wordml/symex" xmlns:wpg="http://schemas.microsoft.com/office/word/2010/wordprocessingGroup" xmlns:wpi="http://schemas.microsoft.com/office/word/2010/wordprocessingInk" xmlns:wne="http://schemas.microsoft.com/office/word/2006/wordml" xmlns:wps="http://schemas.microsoft.com/office/word/2010/wordprocessingShape" mc:Ignorable="w14 w15 w16se w16cid w16 w16cex w16sdtdh wp14">
   <w:footnote w:type="separator" w:id="-1">
     <w:p>
       <w:pPr>
@@ -776,7 +828,7 @@
 </file>
 
 <file path=word/styles.xml><?xml version="1.0" encoding="utf-8"?>
-<w:styles xmlns:mc="http://schemas.openxmlformats.org/markup-compatibility/2006" xmlns:r="http://schemas.openxmlformats.org/officeDocument/2006/relationships" xmlns:w="http://schemas.openxmlformats.org/wordprocessingml/2006/main" xmlns:w14="http://schemas.microsoft.com/office/word/2010/wordml" xmlns:w15="http://schemas.microsoft.com/office/word/2012/wordml" mc:Ignorable="w14 w15">
+<w:styles xmlns:mc="http://schemas.openxmlformats.org/markup-compatibility/2006" xmlns:r="http://schemas.openxmlformats.org/officeDocument/2006/relationships" xmlns:w="http://schemas.openxmlformats.org/wordprocessingml/2006/main" xmlns:w14="http://schemas.microsoft.com/office/word/2010/wordml" xmlns:w15="http://schemas.microsoft.com/office/word/2012/wordml" xmlns:w16cex="http://schemas.microsoft.com/office/word/2018/wordml/cex" xmlns:w16cid="http://schemas.microsoft.com/office/word/2016/wordml/cid" xmlns:w16="http://schemas.microsoft.com/office/word/2018/wordml" xmlns:w16sdtdh="http://schemas.microsoft.com/office/word/2020/wordml/sdtdatahash" xmlns:w16se="http://schemas.microsoft.com/office/word/2015/wordml/symex" mc:Ignorable="w14 w15 w16se w16cid w16 w16cex w16sdtdh">
   <w:docDefaults>
     <w:rPrDefault>
       <w:rPr>
@@ -792,7 +844,7 @@
       </w:pPr>
     </w:pPrDefault>
   </w:docDefaults>
-  <w:latentStyles w:defLockedState="0" w:defUIPriority="99" w:defSemiHidden="0" w:defUnhideWhenUsed="0" w:defQFormat="0" w:count="371">
+  <w:latentStyles w:defLockedState="0" w:defUIPriority="99" w:defSemiHidden="0" w:defUnhideWhenUsed="0" w:defQFormat="0" w:count="376">
     <w:lsdException w:name="Normal" w:uiPriority="0" w:qFormat="1"/>
     <w:lsdException w:name="heading 1" w:uiPriority="9" w:qFormat="1"/>
     <w:lsdException w:name="heading 2" w:semiHidden="1" w:uiPriority="9" w:unhideWhenUsed="1" w:qFormat="1"/>
@@ -1164,6 +1216,11 @@
     <w:lsdException w:name="List Table 5 Dark Accent 6" w:uiPriority="50"/>
     <w:lsdException w:name="List Table 6 Colorful Accent 6" w:uiPriority="51"/>
     <w:lsdException w:name="List Table 7 Colorful Accent 6" w:uiPriority="52"/>
+    <w:lsdException w:name="Mention" w:semiHidden="1" w:unhideWhenUsed="1"/>
+    <w:lsdException w:name="Smart Hyperlink" w:semiHidden="1" w:unhideWhenUsed="1"/>
+    <w:lsdException w:name="Hashtag" w:semiHidden="1" w:unhideWhenUsed="1"/>
+    <w:lsdException w:name="Unresolved Mention" w:semiHidden="1" w:unhideWhenUsed="1"/>
+    <w:lsdException w:name="Smart Link" w:semiHidden="1" w:unhideWhenUsed="1"/>
   </w:latentStyles>
   <w:style w:type="paragraph" w:default="1" w:styleId="Normal">
     <w:name w:val="Normal"/>
@@ -1449,11 +1506,21 @@
     <w:link w:val="Header"/>
     <w:uiPriority w:val="99"/>
   </w:style>
+  <w:style w:type="character" w:customStyle="1" w:styleId="normaltextrun">
+    <w:name w:val="normaltextrun"/>
+    <w:basedOn w:val="DefaultParagraphFont"/>
+    <w:rsid w:val="001B0B17"/>
+  </w:style>
+  <w:style w:type="character" w:customStyle="1" w:styleId="eop">
+    <w:name w:val="eop"/>
+    <w:basedOn w:val="DefaultParagraphFont"/>
+    <w:rsid w:val="001B0B17"/>
+  </w:style>
 </w:styles>
 </file>
 
 <file path=word/glossary/document.xml><?xml version="1.0" encoding="utf-8"?>
-<w:glossaryDocument xmlns:wpc="http://schemas.microsoft.com/office/word/2010/wordprocessingCanvas" xmlns:mc="http://schemas.openxmlformats.org/markup-compatibility/2006" xmlns:o="urn:schemas-microsoft-com:office:office" xmlns:r="http://schemas.openxmlformats.org/officeDocument/2006/relationships" xmlns:m="http://schemas.openxmlformats.org/officeDocument/2006/math" xmlns:v="urn:schemas-microsoft-com:vml" xmlns:wp14="http://schemas.microsoft.com/office/word/2010/wordprocessingDrawing" xmlns:wp="http://schemas.openxmlformats.org/drawingml/2006/wordprocessingDrawing" xmlns:w10="urn:schemas-microsoft-com:office:word" xmlns:w="http://schemas.openxmlformats.org/wordprocessingml/2006/main" xmlns:w14="http://schemas.microsoft.com/office/word/2010/wordml" xmlns:w15="http://schemas.microsoft.com/office/word/2012/wordml" xmlns:wpg="http://schemas.microsoft.com/office/word/2010/wordprocessingGroup" xmlns:wpi="http://schemas.microsoft.com/office/word/2010/wordprocessingInk" xmlns:wne="http://schemas.microsoft.com/office/word/2006/wordml" xmlns:wps="http://schemas.microsoft.com/office/word/2010/wordprocessingShape" mc:Ignorable="w14 w15 wp14">
+<w:glossaryDocument xmlns:wpc="http://schemas.microsoft.com/office/word/2010/wordprocessingCanvas" xmlns:cx="http://schemas.microsoft.com/office/drawing/2014/chartex" xmlns:cx1="http://schemas.microsoft.com/office/drawing/2015/9/8/chartex" xmlns:cx2="http://schemas.microsoft.com/office/drawing/2015/10/21/chartex" xmlns:cx3="http://schemas.microsoft.com/office/drawing/2016/5/9/chartex" xmlns:cx4="http://schemas.microsoft.com/office/drawing/2016/5/10/chartex" xmlns:cx5="http://schemas.microsoft.com/office/drawing/2016/5/11/chartex" xmlns:cx6="http://schemas.microsoft.com/office/drawing/2016/5/12/chartex" xmlns:cx7="http://schemas.microsoft.com/office/drawing/2016/5/13/chartex" xmlns:cx8="http://schemas.microsoft.com/office/drawing/2016/5/14/chartex" xmlns:mc="http://schemas.openxmlformats.org/markup-compatibility/2006" xmlns:aink="http://schemas.microsoft.com/office/drawing/2016/ink" xmlns:am3d="http://schemas.microsoft.com/office/drawing/2017/model3d" xmlns:o="urn:schemas-microsoft-com:office:office" xmlns:oel="http://schemas.microsoft.com/office/2019/extlst" xmlns:r="http://schemas.openxmlformats.org/officeDocument/2006/relationships" xmlns:m="http://schemas.openxmlformats.org/officeDocument/2006/math" xmlns:v="urn:schemas-microsoft-com:vml" xmlns:wp14="http://schemas.microsoft.com/office/word/2010/wordprocessingDrawing" xmlns:wp="http://schemas.openxmlformats.org/drawingml/2006/wordprocessingDrawing" xmlns:w10="urn:schemas-microsoft-com:office:word" xmlns:w="http://schemas.openxmlformats.org/wordprocessingml/2006/main" xmlns:w14="http://schemas.microsoft.com/office/word/2010/wordml" xmlns:w15="http://schemas.microsoft.com/office/word/2012/wordml" xmlns:w16cex="http://schemas.microsoft.com/office/word/2018/wordml/cex" xmlns:w16cid="http://schemas.microsoft.com/office/word/2016/wordml/cid" xmlns:w16="http://schemas.microsoft.com/office/word/2018/wordml" xmlns:w16sdtdh="http://schemas.microsoft.com/office/word/2020/wordml/sdtdatahash" xmlns:w16se="http://schemas.microsoft.com/office/word/2015/wordml/symex" xmlns:wpg="http://schemas.microsoft.com/office/word/2010/wordprocessingGroup" xmlns:wpi="http://schemas.microsoft.com/office/word/2010/wordprocessingInk" xmlns:wne="http://schemas.microsoft.com/office/word/2006/wordml" xmlns:wps="http://schemas.microsoft.com/office/word/2010/wordprocessingShape" mc:Ignorable="w14 w15 w16se w16cid w16 w16cex w16sdtdh wp14">
   <w:docParts>
     <w:docPart>
       <w:docPartPr>
@@ -1477,32 +1544,6 @@
           </w:pPr>
           <w:r>
             <w:t>[Term Paper Title]</w:t>
-          </w:r>
-        </w:p>
-      </w:docPartBody>
-    </w:docPart>
-    <w:docPart>
-      <w:docPartPr>
-        <w:name w:val="A18DEC0687044EE589B3BF2C1A2713C0"/>
-        <w:category>
-          <w:name w:val="General"/>
-          <w:gallery w:val="placeholder"/>
-        </w:category>
-        <w:types>
-          <w:type w:val="bbPlcHdr"/>
-        </w:types>
-        <w:behaviors>
-          <w:behavior w:val="content"/>
-        </w:behaviors>
-        <w:guid w:val="{EF3CF87E-DF5E-4FAD-8D2B-E456A8E5AF0C}"/>
-      </w:docPartPr>
-      <w:docPartBody>
-        <w:p>
-          <w:pPr>
-            <w:pStyle w:val="A18DEC0687044EE589B3BF2C1A2713C0"/>
-          </w:pPr>
-          <w:r>
-            <w:t>[Your Name]</w:t>
           </w:r>
         </w:p>
       </w:docPartBody>
@@ -1692,7 +1733,7 @@
 </file>
 
 <file path=word/glossary/fontTable.xml><?xml version="1.0" encoding="utf-8"?>
-<w:fonts xmlns:mc="http://schemas.openxmlformats.org/markup-compatibility/2006" xmlns:r="http://schemas.openxmlformats.org/officeDocument/2006/relationships" xmlns:w="http://schemas.openxmlformats.org/wordprocessingml/2006/main" xmlns:w14="http://schemas.microsoft.com/office/word/2010/wordml" xmlns:w15="http://schemas.microsoft.com/office/word/2012/wordml" mc:Ignorable="w14 w15">
+<w:fonts xmlns:mc="http://schemas.openxmlformats.org/markup-compatibility/2006" xmlns:r="http://schemas.openxmlformats.org/officeDocument/2006/relationships" xmlns:w="http://schemas.openxmlformats.org/wordprocessingml/2006/main" xmlns:w14="http://schemas.microsoft.com/office/word/2010/wordml" xmlns:w15="http://schemas.microsoft.com/office/word/2012/wordml" xmlns:w16cex="http://schemas.microsoft.com/office/word/2018/wordml/cex" xmlns:w16cid="http://schemas.microsoft.com/office/word/2016/wordml/cid" xmlns:w16="http://schemas.microsoft.com/office/word/2018/wordml" xmlns:w16sdtdh="http://schemas.microsoft.com/office/word/2020/wordml/sdtdatahash" xmlns:w16se="http://schemas.microsoft.com/office/word/2015/wordml/symex" mc:Ignorable="w14 w15 w16se w16cid w16 w16cex w16sdtdh">
   <w:font w:name="Cambria">
     <w:panose1 w:val="02040503050406030204"/>
     <w:charset w:val="00"/>
@@ -1712,20 +1753,20 @@
     <w:charset w:val="00"/>
     <w:family w:val="swiss"/>
     <w:pitch w:val="variable"/>
-    <w:sig w:usb0="E4002EFF" w:usb1="C000247B" w:usb2="00000009" w:usb3="00000000" w:csb0="000001FF" w:csb1="00000000"/>
+    <w:sig w:usb0="E4002EFF" w:usb1="C200247B" w:usb2="00000009" w:usb3="00000000" w:csb0="000001FF" w:csb1="00000000"/>
   </w:font>
   <w:font w:name="Calibri Light">
     <w:panose1 w:val="020F0302020204030204"/>
     <w:charset w:val="00"/>
     <w:family w:val="swiss"/>
     <w:pitch w:val="variable"/>
-    <w:sig w:usb0="E4002EFF" w:usb1="C000247B" w:usb2="00000009" w:usb3="00000000" w:csb0="000001FF" w:csb1="00000000"/>
+    <w:sig w:usb0="E4002EFF" w:usb1="C200247B" w:usb2="00000009" w:usb3="00000000" w:csb0="000001FF" w:csb1="00000000"/>
   </w:font>
 </w:fonts>
 </file>
 
 <file path=word/glossary/settings.xml><?xml version="1.0" encoding="utf-8"?>
-<w:settings xmlns:mc="http://schemas.openxmlformats.org/markup-compatibility/2006" xmlns:o="urn:schemas-microsoft-com:office:office" xmlns:r="http://schemas.openxmlformats.org/officeDocument/2006/relationships" xmlns:m="http://schemas.openxmlformats.org/officeDocument/2006/math" xmlns:v="urn:schemas-microsoft-com:vml" xmlns:w10="urn:schemas-microsoft-com:office:word" xmlns:w="http://schemas.openxmlformats.org/wordprocessingml/2006/main" xmlns:w14="http://schemas.microsoft.com/office/word/2010/wordml" xmlns:w15="http://schemas.microsoft.com/office/word/2012/wordml" xmlns:sl="http://schemas.openxmlformats.org/schemaLibrary/2006/main" mc:Ignorable="w14 w15">
+<w:settings xmlns:mc="http://schemas.openxmlformats.org/markup-compatibility/2006" xmlns:o="urn:schemas-microsoft-com:office:office" xmlns:r="http://schemas.openxmlformats.org/officeDocument/2006/relationships" xmlns:m="http://schemas.openxmlformats.org/officeDocument/2006/math" xmlns:v="urn:schemas-microsoft-com:vml" xmlns:w10="urn:schemas-microsoft-com:office:word" xmlns:w="http://schemas.openxmlformats.org/wordprocessingml/2006/main" xmlns:w14="http://schemas.microsoft.com/office/word/2010/wordml" xmlns:w15="http://schemas.microsoft.com/office/word/2012/wordml" xmlns:w16cex="http://schemas.microsoft.com/office/word/2018/wordml/cex" xmlns:w16cid="http://schemas.microsoft.com/office/word/2016/wordml/cid" xmlns:w16="http://schemas.microsoft.com/office/word/2018/wordml" xmlns:w16sdtdh="http://schemas.microsoft.com/office/word/2020/wordml/sdtdatahash" xmlns:w16se="http://schemas.microsoft.com/office/word/2015/wordml/symex" xmlns:sl="http://schemas.openxmlformats.org/schemaLibrary/2006/main" mc:Ignorable="w14 w15 w16se w16cid w16 w16cex w16sdtdh">
   <w:view w:val="normal"/>
   <w:defaultTabStop w:val="720"/>
   <w:characterSpacingControl w:val="doNotCompress"/>
@@ -1736,12 +1777,14 @@
     <w:compatSetting w:name="enableOpenTypeFeatures" w:uri="http://schemas.microsoft.com/office/word" w:val="1"/>
     <w:compatSetting w:name="doNotFlipMirrorIndents" w:uri="http://schemas.microsoft.com/office/word" w:val="1"/>
     <w:compatSetting w:name="differentiateMultirowTableHeaders" w:uri="http://schemas.microsoft.com/office/word" w:val="1"/>
+    <w:compatSetting w:name="useWord2013TrackBottomHyphenation" w:uri="http://schemas.microsoft.com/office/word" w:val="1"/>
   </w:compat>
   <w:rsids>
     <w:rsidRoot w:val="00854693"/>
     <w:rsid w:val="0015183A"/>
     <w:rsid w:val="00854693"/>
     <w:rsid w:val="00A87883"/>
+    <w:rsid w:val="00E8027B"/>
   </w:rsids>
   <m:mathPr>
     <m:mathFont m:val="Cambria Math"/>
@@ -1765,7 +1808,7 @@
 </file>
 
 <file path=word/glossary/styles.xml><?xml version="1.0" encoding="utf-8"?>
-<w:styles xmlns:mc="http://schemas.openxmlformats.org/markup-compatibility/2006" xmlns:r="http://schemas.openxmlformats.org/officeDocument/2006/relationships" xmlns:w="http://schemas.openxmlformats.org/wordprocessingml/2006/main" xmlns:w14="http://schemas.microsoft.com/office/word/2010/wordml" xmlns:w15="http://schemas.microsoft.com/office/word/2012/wordml" mc:Ignorable="w14 w15">
+<w:styles xmlns:mc="http://schemas.openxmlformats.org/markup-compatibility/2006" xmlns:r="http://schemas.openxmlformats.org/officeDocument/2006/relationships" xmlns:w="http://schemas.openxmlformats.org/wordprocessingml/2006/main" xmlns:w14="http://schemas.microsoft.com/office/word/2010/wordml" xmlns:w15="http://schemas.microsoft.com/office/word/2012/wordml" xmlns:w16cex="http://schemas.microsoft.com/office/word/2018/wordml/cex" xmlns:w16cid="http://schemas.microsoft.com/office/word/2016/wordml/cid" xmlns:w16="http://schemas.microsoft.com/office/word/2018/wordml" xmlns:w16sdtdh="http://schemas.microsoft.com/office/word/2020/wordml/sdtdatahash" xmlns:w16se="http://schemas.microsoft.com/office/word/2015/wordml/symex" mc:Ignorable="w14 w15 w16se w16cid w16 w16cex w16sdtdh">
   <w:docDefaults>
     <w:rPrDefault>
       <w:rPr>
@@ -1781,7 +1824,7 @@
       </w:pPr>
     </w:pPrDefault>
   </w:docDefaults>
-  <w:latentStyles w:defLockedState="0" w:defUIPriority="99" w:defSemiHidden="0" w:defUnhideWhenUsed="0" w:defQFormat="0" w:count="371">
+  <w:latentStyles w:defLockedState="0" w:defUIPriority="99" w:defSemiHidden="0" w:defUnhideWhenUsed="0" w:defQFormat="0" w:count="376">
     <w:lsdException w:name="Normal" w:uiPriority="0" w:qFormat="1"/>
     <w:lsdException w:name="heading 1" w:uiPriority="1" w:qFormat="1"/>
     <w:lsdException w:name="heading 2" w:semiHidden="1" w:uiPriority="9" w:unhideWhenUsed="1" w:qFormat="1"/>
@@ -2153,6 +2196,11 @@
     <w:lsdException w:name="List Table 5 Dark Accent 6" w:uiPriority="50"/>
     <w:lsdException w:name="List Table 6 Colorful Accent 6" w:uiPriority="51"/>
     <w:lsdException w:name="List Table 7 Colorful Accent 6" w:uiPriority="52"/>
+    <w:lsdException w:name="Mention" w:semiHidden="1" w:unhideWhenUsed="1"/>
+    <w:lsdException w:name="Smart Hyperlink" w:semiHidden="1" w:unhideWhenUsed="1"/>
+    <w:lsdException w:name="Hashtag" w:semiHidden="1" w:unhideWhenUsed="1"/>
+    <w:lsdException w:name="Unresolved Mention" w:semiHidden="1" w:unhideWhenUsed="1"/>
+    <w:lsdException w:name="Smart Link" w:semiHidden="1" w:unhideWhenUsed="1"/>
   </w:latentStyles>
   <w:style w:type="paragraph" w:default="1" w:styleId="Normal">
     <w:name w:val="Normal"/>
@@ -2173,7 +2221,7 @@
     </w:pPr>
     <w:rPr>
       <w:rFonts w:asciiTheme="majorHAnsi" w:eastAsiaTheme="majorEastAsia" w:hAnsiTheme="majorHAnsi" w:cstheme="majorBidi"/>
-      <w:color w:val="2E74B5" w:themeColor="accent1" w:themeShade="BF"/>
+      <w:color w:val="2F5496" w:themeColor="accent1" w:themeShade="BF"/>
       <w:sz w:val="28"/>
       <w:szCs w:val="28"/>
       <w:lang w:val="en-US" w:eastAsia="en-US"/>
@@ -2196,7 +2244,7 @@
     </w:pPr>
     <w:rPr>
       <w:rFonts w:asciiTheme="majorHAnsi" w:eastAsiaTheme="majorEastAsia" w:hAnsiTheme="majorHAnsi" w:cstheme="majorBidi"/>
-      <w:color w:val="2E74B5" w:themeColor="accent1" w:themeShade="BF"/>
+      <w:color w:val="2F5496" w:themeColor="accent1" w:themeShade="BF"/>
       <w:sz w:val="24"/>
       <w:szCs w:val="24"/>
       <w:lang w:val="en-US" w:eastAsia="en-US"/>
@@ -2244,9 +2292,6 @@
       <w:color w:val="808080"/>
     </w:rPr>
   </w:style>
-  <w:style w:type="paragraph" w:customStyle="1" w:styleId="BB1EAD21E2A345D992C2D941B0439644">
-    <w:name w:val="BB1EAD21E2A345D992C2D941B0439644"/>
-  </w:style>
   <w:style w:type="character" w:customStyle="1" w:styleId="Heading3Char">
     <w:name w:val="Heading 3 Char"/>
     <w:basedOn w:val="DefaultParagraphFont"/>
@@ -2254,7 +2299,7 @@
     <w:uiPriority w:val="1"/>
     <w:rPr>
       <w:rFonts w:asciiTheme="majorHAnsi" w:eastAsiaTheme="majorEastAsia" w:hAnsiTheme="majorHAnsi" w:cstheme="majorBidi"/>
-      <w:color w:val="2E74B5" w:themeColor="accent1" w:themeShade="BF"/>
+      <w:color w:val="2F5496" w:themeColor="accent1" w:themeShade="BF"/>
       <w:sz w:val="24"/>
       <w:szCs w:val="24"/>
       <w:lang w:val="en-US" w:eastAsia="en-US"/>
@@ -2270,7 +2315,7 @@
     <w:uiPriority w:val="1"/>
     <w:rPr>
       <w:rFonts w:asciiTheme="majorHAnsi" w:eastAsiaTheme="majorEastAsia" w:hAnsiTheme="majorHAnsi" w:cstheme="majorBidi"/>
-      <w:color w:val="2E74B5" w:themeColor="accent1" w:themeShade="BF"/>
+      <w:color w:val="2F5496" w:themeColor="accent1" w:themeShade="BF"/>
       <w:sz w:val="28"/>
       <w:szCs w:val="28"/>
       <w:lang w:val="en-US" w:eastAsia="en-US"/>
@@ -2279,68 +2324,11 @@
   <w:style w:type="paragraph" w:customStyle="1" w:styleId="8C09BC55A5FB455B83B3DD7146A24890">
     <w:name w:val="8C09BC55A5FB455B83B3DD7146A24890"/>
   </w:style>
-  <w:style w:type="paragraph" w:customStyle="1" w:styleId="5C8CBC3EDE844106AE9A761BFC434C47">
-    <w:name w:val="5C8CBC3EDE844106AE9A761BFC434C47"/>
-  </w:style>
   <w:style w:type="paragraph" w:customStyle="1" w:styleId="559836C371A8476EB4033E4A51528256">
     <w:name w:val="559836C371A8476EB4033E4A51528256"/>
   </w:style>
-  <w:style w:type="paragraph" w:customStyle="1" w:styleId="AC44F129680C40FEA4EAE9BD097C901E">
-    <w:name w:val="AC44F129680C40FEA4EAE9BD097C901E"/>
-  </w:style>
-  <w:style w:type="paragraph" w:customStyle="1" w:styleId="6B0ABF4BFC1C44EB8C4B9B7E0FEA470D">
-    <w:name w:val="6B0ABF4BFC1C44EB8C4B9B7E0FEA470D"/>
-  </w:style>
-  <w:style w:type="paragraph" w:customStyle="1" w:styleId="F6BC1F9D3453440B9C01C93B71CA9D15">
-    <w:name w:val="F6BC1F9D3453440B9C01C93B71CA9D15"/>
-  </w:style>
-  <w:style w:type="paragraph" w:customStyle="1" w:styleId="65221059E77E4A8CB0E82EC2C127A1FB">
-    <w:name w:val="65221059E77E4A8CB0E82EC2C127A1FB"/>
-  </w:style>
-  <w:style w:type="paragraph" w:customStyle="1" w:styleId="E964FCC9678F46F7A03359908C555F1F">
-    <w:name w:val="E964FCC9678F46F7A03359908C555F1F"/>
-  </w:style>
-  <w:style w:type="paragraph" w:customStyle="1" w:styleId="A7CADBE67D1D49BDA86045BA1B892732">
-    <w:name w:val="A7CADBE67D1D49BDA86045BA1B892732"/>
-  </w:style>
-  <w:style w:type="paragraph" w:customStyle="1" w:styleId="860C878C0C38416C893A4D0F74EEAF41">
-    <w:name w:val="860C878C0C38416C893A4D0F74EEAF41"/>
-  </w:style>
   <w:style w:type="paragraph" w:customStyle="1" w:styleId="1D6CD26D88BC46519A736B8046733A77">
     <w:name w:val="1D6CD26D88BC46519A736B8046733A77"/>
-  </w:style>
-  <w:style w:type="paragraph" w:customStyle="1" w:styleId="9FF8AC9E49F045C1B915CEDEBB3F111A">
-    <w:name w:val="9FF8AC9E49F045C1B915CEDEBB3F111A"/>
-  </w:style>
-  <w:style w:type="paragraph" w:customStyle="1" w:styleId="1C14075420384E2DB28C68D0EEB740C3">
-    <w:name w:val="1C14075420384E2DB28C68D0EEB740C3"/>
-  </w:style>
-  <w:style w:type="paragraph" w:customStyle="1" w:styleId="05B14B54B0EB4D6AAFBC73AE2DF6B852">
-    <w:name w:val="05B14B54B0EB4D6AAFBC73AE2DF6B852"/>
-  </w:style>
-  <w:style w:type="paragraph" w:customStyle="1" w:styleId="D18C7A06B1F24374B27B66B4EBD2D491">
-    <w:name w:val="D18C7A06B1F24374B27B66B4EBD2D491"/>
-  </w:style>
-  <w:style w:type="paragraph" w:customStyle="1" w:styleId="C3AA25D3127541B683ACE4874D94ABBD">
-    <w:name w:val="C3AA25D3127541B683ACE4874D94ABBD"/>
-  </w:style>
-  <w:style w:type="paragraph" w:customStyle="1" w:styleId="4FB63258CE204C23992BDA20315D9A27">
-    <w:name w:val="4FB63258CE204C23992BDA20315D9A27"/>
-  </w:style>
-  <w:style w:type="paragraph" w:customStyle="1" w:styleId="821FC8C7E4BA424186A12D62EDEFE2C4">
-    <w:name w:val="821FC8C7E4BA424186A12D62EDEFE2C4"/>
-  </w:style>
-  <w:style w:type="paragraph" w:customStyle="1" w:styleId="C45DCD23BB364477B80E906F3B6E948A">
-    <w:name w:val="C45DCD23BB364477B80E906F3B6E948A"/>
-  </w:style>
-  <w:style w:type="paragraph" w:customStyle="1" w:styleId="AB8920D6C28A4F1EAA1C7BB6221A52D1">
-    <w:name w:val="AB8920D6C28A4F1EAA1C7BB6221A52D1"/>
-  </w:style>
-  <w:style w:type="paragraph" w:customStyle="1" w:styleId="B889BDEE47C94F789CC85D6BCB49F817">
-    <w:name w:val="B889BDEE47C94F789CC85D6BCB49F817"/>
-  </w:style>
-  <w:style w:type="paragraph" w:customStyle="1" w:styleId="259C9B151D674A7F899BDCF47DD1384B">
-    <w:name w:val="259C9B151D674A7F899BDCF47DD1384B"/>
   </w:style>
   <w:style w:type="paragraph" w:customStyle="1" w:styleId="7B2733B5EC4246209BF6AD238E0513B8">
     <w:name w:val="7B2733B5EC4246209BF6AD238E0513B8"/>
@@ -2352,7 +2340,7 @@
 </file>
 
 <file path=word/glossary/webSettings.xml><?xml version="1.0" encoding="utf-8"?>
-<w:webSettings xmlns:mc="http://schemas.openxmlformats.org/markup-compatibility/2006" xmlns:r="http://schemas.openxmlformats.org/officeDocument/2006/relationships" xmlns:w="http://schemas.openxmlformats.org/wordprocessingml/2006/main" xmlns:w14="http://schemas.microsoft.com/office/word/2010/wordml" xmlns:w15="http://schemas.microsoft.com/office/word/2012/wordml" mc:Ignorable="w14 w15">
+<w:webSettings xmlns:mc="http://schemas.openxmlformats.org/markup-compatibility/2006" xmlns:r="http://schemas.openxmlformats.org/officeDocument/2006/relationships" xmlns:w="http://schemas.openxmlformats.org/wordprocessingml/2006/main" xmlns:w14="http://schemas.microsoft.com/office/word/2010/wordml" xmlns:w15="http://schemas.microsoft.com/office/word/2012/wordml" xmlns:w16cex="http://schemas.microsoft.com/office/word/2018/wordml/cex" xmlns:w16cid="http://schemas.microsoft.com/office/word/2016/wordml/cid" xmlns:w16="http://schemas.microsoft.com/office/word/2018/wordml" xmlns:w16sdtdh="http://schemas.microsoft.com/office/word/2020/wordml/sdtdatahash" xmlns:w16se="http://schemas.microsoft.com/office/word/2015/wordml/symex" mc:Ignorable="w14 w15 w16se w16cid w16 w16cex w16sdtdh">
   <w:optimizeForBrowser/>
   <w:allowPNG/>
 </w:webSettings>

</xml_diff>

<commit_message>
Completed executive summary document
</commit_message>
<xml_diff>
--- a/Executive Summary.docx
+++ b/Executive Summary.docx
@@ -225,20 +225,43 @@
       </w:sdtContent>
     </w:sdt>
     <w:p>
-      <w:r>
-        <w:t>A 100 to 150 word</w:t>
-      </w:r>
-      <w:r>
-        <w:t xml:space="preserve"> executive</w:t>
-      </w:r>
-      <w:r>
-        <w:t xml:space="preserve"> summary of your findings. Do this last.</w:t>
-      </w:r>
-    </w:p>
-    <w:p>
       <w:pPr>
         <w:ind w:left="0"/>
-      </w:pPr>
+        <w:jc w:val="both"/>
+      </w:pPr>
+      <w:r>
+        <w:tab/>
+      </w:r>
+      <w:r>
+        <w:t>Th</w:t>
+      </w:r>
+      <w:r>
+        <w:t xml:space="preserve">e NYC Department of Health has conducted inspections around various restaurants in New York City </w:t>
+      </w:r>
+      <w:r>
+        <w:t xml:space="preserve">which have been graded based on several factors. </w:t>
+      </w:r>
+      <w:r>
+        <w:t>The data has been collected and documented for a period of seven years. The major factor of interest in this analysis is the various kinds of violations</w:t>
+      </w:r>
+      <w:r>
+        <w:t xml:space="preserve">, criticality score and their distribution over suburbs. </w:t>
+      </w:r>
+      <w:r>
+        <w:t xml:space="preserve">The main insight covers </w:t>
+      </w:r>
+      <w:r>
+        <w:t xml:space="preserve">the </w:t>
+      </w:r>
+      <w:r>
+        <w:t>a</w:t>
+      </w:r>
+      <w:r>
+        <w:t xml:space="preserve">nalysis of violations caused by animals other than fish across different suburbs and their trend over time. </w:t>
+      </w:r>
+      <w:r>
+        <w:t>As a variety of cuisines are found across the city, we aim to identify the cuisine that causes the most and the least violations.</w:t>
+      </w:r>
       <w:r>
         <w:br w:type="page"/>
       </w:r>
@@ -266,102 +289,1325 @@
     </w:sdt>
     <w:p>
       <w:pPr>
+        <w:jc w:val="both"/>
+      </w:pPr>
+      <w:r>
+        <w:t>The health</w:t>
+      </w:r>
+      <w:r>
+        <w:t xml:space="preserve"> and safety of </w:t>
+      </w:r>
+      <w:r>
+        <w:t xml:space="preserve">customers is vital for a business to run successfully. It </w:t>
+      </w:r>
+      <w:r>
+        <w:t>has become</w:t>
+      </w:r>
+      <w:r>
+        <w:t xml:space="preserve"> a crucial factor in the food industry with </w:t>
+      </w:r>
+      <w:r>
+        <w:t xml:space="preserve">an </w:t>
+      </w:r>
+      <w:r>
+        <w:t xml:space="preserve">increasing number of </w:t>
+      </w:r>
+      <w:r>
+        <w:t xml:space="preserve">options available in the global market. </w:t>
+      </w:r>
+      <w:r>
+        <w:t xml:space="preserve">Though governments have many rules and regulations to regulate food handling in these industries, </w:t>
+      </w:r>
+      <w:r>
+        <w:t xml:space="preserve">it is </w:t>
+      </w:r>
+      <w:r>
+        <w:t xml:space="preserve">undeniable </w:t>
+      </w:r>
+      <w:r>
+        <w:t xml:space="preserve">that they have to be constantly monitored to ensure that these are followed. </w:t>
+      </w:r>
+    </w:p>
+    <w:p>
+      <w:pPr>
+        <w:jc w:val="both"/>
+      </w:pPr>
+      <w:r>
+        <w:t xml:space="preserve">This report aims to study the </w:t>
+      </w:r>
+      <w:r>
+        <w:t xml:space="preserve">analysis results of inspections conducted across various restaurants in New York City. </w:t>
+      </w:r>
+      <w:r>
+        <w:t xml:space="preserve">The data was collected by </w:t>
+      </w:r>
+      <w:r>
+        <w:t xml:space="preserve">the NYC Department of Health. </w:t>
+      </w:r>
+      <w:r>
+        <w:t xml:space="preserve">The inspection result includes a period of </w:t>
+      </w:r>
+      <w:r>
+        <w:t>seven</w:t>
+      </w:r>
+      <w:r>
+        <w:t xml:space="preserve"> years from </w:t>
+      </w:r>
+      <w:r>
+        <w:t>Jan</w:t>
+      </w:r>
+      <w:r>
+        <w:t>uary 0</w:t>
+      </w:r>
+      <w:r>
+        <w:t xml:space="preserve">1, </w:t>
+      </w:r>
+      <w:r>
+        <w:t>201</w:t>
+      </w:r>
+      <w:r>
+        <w:t>0</w:t>
+      </w:r>
+      <w:r>
+        <w:t>,</w:t>
+      </w:r>
+      <w:r>
+        <w:t xml:space="preserve"> to </w:t>
+      </w:r>
+      <w:r>
+        <w:t xml:space="preserve">August 29, </w:t>
+      </w:r>
+      <w:r>
+        <w:t>2017</w:t>
+      </w:r>
+      <w:r>
+        <w:t xml:space="preserve">. </w:t>
+      </w:r>
+      <w:r>
+        <w:t xml:space="preserve">The restaurants were </w:t>
+      </w:r>
+      <w:r>
+        <w:t xml:space="preserve">inspected and graded </w:t>
+      </w:r>
+      <w:r>
+        <w:t xml:space="preserve">based on </w:t>
+      </w:r>
+      <w:r>
+        <w:t xml:space="preserve">violations caused by </w:t>
+      </w:r>
+      <w:r>
+        <w:t xml:space="preserve">several factors. </w:t>
+      </w:r>
+      <w:r>
+        <w:t>The violations had different codes assigned to them based on criticality. The restaurants that were graded low were re-inspected and graded again.</w:t>
+      </w:r>
+    </w:p>
+    <w:p>
+      <w:pPr>
+        <w:jc w:val="both"/>
         <w:rPr>
           <w:rStyle w:val="Heading1Char"/>
           <w:rFonts w:asciiTheme="minorHAnsi" w:eastAsiaTheme="minorEastAsia" w:hAnsiTheme="minorHAnsi" w:cstheme="minorBidi"/>
           <w:b w:val="0"/>
-          <w:color w:val="FF0000"/>
+          <w:color w:val="auto"/>
           <w:sz w:val="22"/>
           <w:szCs w:val="22"/>
         </w:rPr>
       </w:pPr>
       <w:r>
         <w:rPr>
+          <w:rStyle w:val="Heading1Char"/>
+          <w:rFonts w:asciiTheme="minorHAnsi" w:eastAsiaTheme="minorEastAsia" w:hAnsiTheme="minorHAnsi" w:cstheme="minorBidi"/>
+          <w:b w:val="0"/>
+          <w:color w:val="auto"/>
+          <w:sz w:val="22"/>
+          <w:szCs w:val="22"/>
+        </w:rPr>
+        <w:t xml:space="preserve">The major </w:t>
+      </w:r>
+      <w:r>
+        <w:rPr>
+          <w:rStyle w:val="Heading1Char"/>
+          <w:rFonts w:asciiTheme="minorHAnsi" w:eastAsiaTheme="minorEastAsia" w:hAnsiTheme="minorHAnsi" w:cstheme="minorBidi"/>
+          <w:b w:val="0"/>
+          <w:color w:val="auto"/>
+          <w:sz w:val="22"/>
+          <w:szCs w:val="22"/>
+        </w:rPr>
+        <w:t xml:space="preserve">features of the data </w:t>
+      </w:r>
+      <w:r>
+        <w:rPr>
+          <w:rStyle w:val="Heading1Char"/>
+          <w:rFonts w:asciiTheme="minorHAnsi" w:eastAsiaTheme="minorEastAsia" w:hAnsiTheme="minorHAnsi" w:cstheme="minorBidi"/>
+          <w:b w:val="0"/>
+          <w:color w:val="auto"/>
+          <w:sz w:val="22"/>
+          <w:szCs w:val="22"/>
+        </w:rPr>
+        <w:t>used for analysis include the suburb where</w:t>
+      </w:r>
+      <w:r>
+        <w:rPr>
+          <w:rStyle w:val="Heading1Char"/>
+          <w:rFonts w:asciiTheme="minorHAnsi" w:eastAsiaTheme="minorEastAsia" w:hAnsiTheme="minorHAnsi" w:cstheme="minorBidi"/>
+          <w:b w:val="0"/>
+          <w:color w:val="auto"/>
+          <w:sz w:val="22"/>
+          <w:szCs w:val="22"/>
+        </w:rPr>
+        <w:t xml:space="preserve"> the </w:t>
+      </w:r>
+      <w:r>
+        <w:rPr>
+          <w:rStyle w:val="Heading1Char"/>
+          <w:rFonts w:asciiTheme="minorHAnsi" w:eastAsiaTheme="minorEastAsia" w:hAnsiTheme="minorHAnsi" w:cstheme="minorBidi"/>
+          <w:b w:val="0"/>
+          <w:color w:val="auto"/>
+          <w:sz w:val="22"/>
+          <w:szCs w:val="22"/>
+        </w:rPr>
+        <w:t>restaurant</w:t>
+      </w:r>
+      <w:r>
+        <w:rPr>
+          <w:rStyle w:val="Heading1Char"/>
+          <w:rFonts w:asciiTheme="minorHAnsi" w:eastAsiaTheme="minorEastAsia" w:hAnsiTheme="minorHAnsi" w:cstheme="minorBidi"/>
+          <w:b w:val="0"/>
+          <w:color w:val="auto"/>
+          <w:sz w:val="22"/>
+          <w:szCs w:val="22"/>
+        </w:rPr>
+        <w:t xml:space="preserve"> is located, violation codes</w:t>
+      </w:r>
+      <w:r>
+        <w:rPr>
+          <w:rStyle w:val="Heading1Char"/>
+          <w:rFonts w:asciiTheme="minorHAnsi" w:eastAsiaTheme="minorEastAsia" w:hAnsiTheme="minorHAnsi" w:cstheme="minorBidi"/>
+          <w:b w:val="0"/>
+          <w:color w:val="auto"/>
+          <w:sz w:val="22"/>
+          <w:szCs w:val="22"/>
+        </w:rPr>
+        <w:t xml:space="preserve"> and </w:t>
+      </w:r>
+      <w:r>
+        <w:rPr>
+          <w:rStyle w:val="Heading1Char"/>
+          <w:rFonts w:asciiTheme="minorHAnsi" w:eastAsiaTheme="minorEastAsia" w:hAnsiTheme="minorHAnsi" w:cstheme="minorBidi"/>
+          <w:b w:val="0"/>
+          <w:color w:val="auto"/>
+          <w:sz w:val="22"/>
+          <w:szCs w:val="22"/>
+        </w:rPr>
+        <w:t>violation descriptions</w:t>
+      </w:r>
+      <w:r>
+        <w:rPr>
+          <w:rStyle w:val="Heading1Char"/>
+          <w:rFonts w:asciiTheme="minorHAnsi" w:eastAsiaTheme="minorEastAsia" w:hAnsiTheme="minorHAnsi" w:cstheme="minorBidi"/>
+          <w:b w:val="0"/>
+          <w:color w:val="auto"/>
+          <w:sz w:val="22"/>
+          <w:szCs w:val="22"/>
+        </w:rPr>
+        <w:t>.</w:t>
+      </w:r>
+      <w:r>
+        <w:rPr>
+          <w:rStyle w:val="Heading1Char"/>
+          <w:rFonts w:asciiTheme="minorHAnsi" w:eastAsiaTheme="minorEastAsia" w:hAnsiTheme="minorHAnsi" w:cstheme="minorBidi"/>
+          <w:b w:val="0"/>
+          <w:color w:val="auto"/>
+          <w:sz w:val="22"/>
+          <w:szCs w:val="22"/>
+        </w:rPr>
+        <w:t xml:space="preserve"> The analysis covers a period of 12 months from </w:t>
+      </w:r>
+      <w:r>
+        <w:rPr>
+          <w:rStyle w:val="Heading1Char"/>
+          <w:rFonts w:asciiTheme="minorHAnsi" w:eastAsiaTheme="minorEastAsia" w:hAnsiTheme="minorHAnsi" w:cstheme="minorBidi"/>
+          <w:b w:val="0"/>
+          <w:color w:val="auto"/>
+          <w:sz w:val="22"/>
+          <w:szCs w:val="22"/>
+        </w:rPr>
+        <w:t>January 01, 2016 to December 31, 2016</w:t>
+      </w:r>
+      <w:r>
+        <w:rPr>
+          <w:rStyle w:val="Heading1Char"/>
+          <w:rFonts w:asciiTheme="minorHAnsi" w:eastAsiaTheme="minorEastAsia" w:hAnsiTheme="minorHAnsi" w:cstheme="minorBidi"/>
+          <w:b w:val="0"/>
+          <w:color w:val="auto"/>
+          <w:sz w:val="22"/>
+          <w:szCs w:val="22"/>
+        </w:rPr>
+        <w:t xml:space="preserve">. </w:t>
+      </w:r>
+      <w:r>
+        <w:rPr>
+          <w:rStyle w:val="Heading1Char"/>
+          <w:rFonts w:asciiTheme="minorHAnsi" w:eastAsiaTheme="minorEastAsia" w:hAnsiTheme="minorHAnsi" w:cstheme="minorBidi"/>
+          <w:b w:val="0"/>
+          <w:color w:val="auto"/>
+          <w:sz w:val="22"/>
+          <w:szCs w:val="22"/>
+        </w:rPr>
+        <w:t>This report covers</w:t>
+      </w:r>
+      <w:r>
+        <w:rPr>
+          <w:rStyle w:val="Heading1Char"/>
+          <w:rFonts w:asciiTheme="minorHAnsi" w:eastAsiaTheme="minorEastAsia" w:hAnsiTheme="minorHAnsi" w:cstheme="minorBidi"/>
+          <w:b w:val="0"/>
+          <w:color w:val="auto"/>
+          <w:sz w:val="22"/>
+          <w:szCs w:val="22"/>
+        </w:rPr>
+        <w:t xml:space="preserve"> significant and releva</w:t>
+      </w:r>
+      <w:r>
+        <w:rPr>
+          <w:rStyle w:val="Heading1Char"/>
+          <w:rFonts w:asciiTheme="minorHAnsi" w:eastAsiaTheme="minorEastAsia" w:hAnsiTheme="minorHAnsi" w:cstheme="minorBidi"/>
+          <w:b w:val="0"/>
+          <w:color w:val="auto"/>
+          <w:sz w:val="22"/>
+          <w:szCs w:val="22"/>
+        </w:rPr>
+        <w:t>n</w:t>
+      </w:r>
+      <w:r>
+        <w:rPr>
+          <w:rStyle w:val="Heading1Char"/>
+          <w:rFonts w:asciiTheme="minorHAnsi" w:eastAsiaTheme="minorEastAsia" w:hAnsiTheme="minorHAnsi" w:cstheme="minorBidi"/>
+          <w:b w:val="0"/>
+          <w:color w:val="auto"/>
+          <w:sz w:val="22"/>
+          <w:szCs w:val="22"/>
+        </w:rPr>
+        <w:t xml:space="preserve">t insights </w:t>
+      </w:r>
+      <w:r>
+        <w:rPr>
+          <w:rStyle w:val="Heading1Char"/>
+          <w:rFonts w:asciiTheme="minorHAnsi" w:eastAsiaTheme="minorEastAsia" w:hAnsiTheme="minorHAnsi" w:cstheme="minorBidi"/>
+          <w:b w:val="0"/>
+          <w:color w:val="auto"/>
+          <w:sz w:val="22"/>
+          <w:szCs w:val="22"/>
+        </w:rPr>
+        <w:t>into</w:t>
+      </w:r>
+      <w:r>
+        <w:rPr>
+          <w:rStyle w:val="Heading1Char"/>
+          <w:rFonts w:asciiTheme="minorHAnsi" w:eastAsiaTheme="minorEastAsia" w:hAnsiTheme="minorHAnsi" w:cstheme="minorBidi"/>
+          <w:b w:val="0"/>
+          <w:color w:val="auto"/>
+          <w:sz w:val="22"/>
+          <w:szCs w:val="22"/>
+        </w:rPr>
+        <w:t xml:space="preserve"> the </w:t>
+      </w:r>
+      <w:r>
+        <w:rPr>
+          <w:rStyle w:val="Heading1Char"/>
+          <w:rFonts w:asciiTheme="minorHAnsi" w:eastAsiaTheme="minorEastAsia" w:hAnsiTheme="minorHAnsi" w:cstheme="minorBidi"/>
+          <w:b w:val="0"/>
+          <w:color w:val="auto"/>
+          <w:sz w:val="22"/>
+          <w:szCs w:val="22"/>
+        </w:rPr>
+        <w:t>data.</w:t>
+      </w:r>
+    </w:p>
+    <w:p>
+      <w:pPr>
+        <w:rPr>
+          <w:rStyle w:val="Heading1Char"/>
+        </w:rPr>
+      </w:pPr>
+      <w:r>
+        <w:rPr>
+          <w:rStyle w:val="Heading1Char"/>
+          <w:b w:val="0"/>
+        </w:rPr>
+        <w:br w:type="page"/>
+      </w:r>
+    </w:p>
+    <w:p>
+      <w:pPr>
+        <w:pStyle w:val="Heading1"/>
+      </w:pPr>
+      <w:r>
+        <w:rPr>
+          <w:rStyle w:val="Heading1Char"/>
+          <w:b/>
+        </w:rPr>
+        <w:lastRenderedPageBreak/>
+        <w:t>Analysis 1</w:t>
+      </w:r>
+      <w:r>
+        <w:rPr>
+          <w:rStyle w:val="Heading1Char"/>
+          <w:b/>
+        </w:rPr>
+        <w:t>: Analysis of Critical</w:t>
+      </w:r>
+      <w:r>
+        <w:rPr>
+          <w:rStyle w:val="Heading1Char"/>
+          <w:b/>
+        </w:rPr>
+        <w:t>ity</w:t>
+      </w:r>
+    </w:p>
+    <w:p>
+      <w:pPr>
+        <w:jc w:val="both"/>
+      </w:pPr>
+      <w:r>
+        <w:t xml:space="preserve">The critical score of the inspection result plays a major role in determining the grade awarded to the restaurant. </w:t>
+      </w:r>
+      <w:r>
+        <w:t>It determines factors like re-inspections</w:t>
+      </w:r>
+      <w:r>
+        <w:t xml:space="preserve"> that could be conducted for a re</w:t>
+      </w:r>
+      <w:r>
+        <w:t xml:space="preserve">-evaluation. </w:t>
+      </w:r>
+      <w:r>
+        <w:t xml:space="preserve">Figure 1 and Figure 2 </w:t>
+      </w:r>
+      <w:r>
+        <w:t>show</w:t>
+      </w:r>
+      <w:r>
+        <w:t xml:space="preserve"> the inspection results that were retrieved for a period of 12 months from </w:t>
+      </w:r>
+      <w:r>
+        <w:t xml:space="preserve">January 01, 2016 to December 31, 2016. </w:t>
+      </w:r>
+    </w:p>
+    <w:p>
+      <w:pPr>
+        <w:keepNext/>
+        <w:spacing w:after="0"/>
+      </w:pPr>
+      <w:r>
+        <w:rPr>
           <w:color w:val="FF0000"/>
         </w:rPr>
-        <w:t>Explains the purpose of this report.</w:t>
-      </w:r>
+        <w:drawing>
+          <wp:inline distT="0" distB="0" distL="0" distR="0" wp14:anchorId="1EB561B1" wp14:editId="051355F0">
+            <wp:extent cx="5292090" cy="2007870"/>
+            <wp:effectExtent l="19050" t="19050" r="22860" b="11430"/>
+            <wp:docPr id="399742478" name="Picture 1"/>
+            <wp:cNvGraphicFramePr>
+              <a:graphicFrameLocks xmlns:a="http://schemas.openxmlformats.org/drawingml/2006/main" noChangeAspect="1"/>
+            </wp:cNvGraphicFramePr>
+            <a:graphic xmlns:a="http://schemas.openxmlformats.org/drawingml/2006/main">
+              <a:graphicData uri="http://schemas.openxmlformats.org/drawingml/2006/picture">
+                <pic:pic xmlns:pic="http://schemas.openxmlformats.org/drawingml/2006/picture">
+                  <pic:nvPicPr>
+                    <pic:cNvPr id="399742478" name=""/>
+                    <pic:cNvPicPr/>
+                  </pic:nvPicPr>
+                  <pic:blipFill>
+                    <a:blip r:embed="rId8"/>
+                    <a:stretch>
+                      <a:fillRect/>
+                    </a:stretch>
+                  </pic:blipFill>
+                  <pic:spPr>
+                    <a:xfrm>
+                      <a:off x="0" y="0"/>
+                      <a:ext cx="5292090" cy="2007870"/>
+                    </a:xfrm>
+                    <a:prstGeom prst="rect">
+                      <a:avLst/>
+                    </a:prstGeom>
+                    <a:ln>
+                      <a:solidFill>
+                        <a:schemeClr val="tx1"/>
+                      </a:solidFill>
+                    </a:ln>
+                  </pic:spPr>
+                </pic:pic>
+              </a:graphicData>
+            </a:graphic>
+          </wp:inline>
+        </w:drawing>
+      </w:r>
+    </w:p>
+    <w:p>
+      <w:pPr>
+        <w:pStyle w:val="Caption"/>
+        <w:spacing w:after="0"/>
+      </w:pPr>
+      <w:r>
+        <w:t xml:space="preserve">Figure </w:t>
+      </w:r>
+      <w:fldSimple w:instr=" SEQ Figure \* ARABIC ">
+        <w:r>
+          <w:rPr>
+            <w:noProof/>
+          </w:rPr>
+          <w:t>1</w:t>
+        </w:r>
+      </w:fldSimple>
+      <w:r>
+        <w:t xml:space="preserve"> Count of </w:t>
+      </w:r>
+      <w:r>
+        <w:t>C</w:t>
+      </w:r>
+      <w:r>
+        <w:t xml:space="preserve">ritical </w:t>
+      </w:r>
+      <w:r>
+        <w:t>Fl</w:t>
+      </w:r>
+      <w:r>
+        <w:t>ags</w:t>
+      </w:r>
+    </w:p>
+    <w:p/>
+    <w:p>
+      <w:pPr>
+        <w:keepNext/>
+        <w:spacing w:after="0"/>
+      </w:pPr>
       <w:r>
         <w:rPr>
           <w:color w:val="FF0000"/>
         </w:rPr>
-        <w:t xml:space="preserve"> Include the date range covered, and the different analysis tasks performed</w:t>
-      </w:r>
-    </w:p>
-    <w:p>
-      <w:pPr>
-        <w:rPr>
-          <w:rStyle w:val="Heading1Char"/>
-        </w:rPr>
-      </w:pPr>
-      <w:r>
-        <w:rPr>
-          <w:rStyle w:val="Heading1Char"/>
-          <w:b w:val="0"/>
-        </w:rPr>
-        <w:br w:type="page"/>
+        <w:drawing>
+          <wp:inline distT="0" distB="0" distL="0" distR="0" wp14:anchorId="6A0CD1D4" wp14:editId="47ABFE8D">
+            <wp:extent cx="5379720" cy="1985010"/>
+            <wp:effectExtent l="19050" t="19050" r="11430" b="15240"/>
+            <wp:docPr id="1419573569" name="Picture 1"/>
+            <wp:cNvGraphicFramePr>
+              <a:graphicFrameLocks xmlns:a="http://schemas.openxmlformats.org/drawingml/2006/main" noChangeAspect="1"/>
+            </wp:cNvGraphicFramePr>
+            <a:graphic xmlns:a="http://schemas.openxmlformats.org/drawingml/2006/main">
+              <a:graphicData uri="http://schemas.openxmlformats.org/drawingml/2006/picture">
+                <pic:pic xmlns:pic="http://schemas.openxmlformats.org/drawingml/2006/picture">
+                  <pic:nvPicPr>
+                    <pic:cNvPr id="1419573569" name=""/>
+                    <pic:cNvPicPr/>
+                  </pic:nvPicPr>
+                  <pic:blipFill>
+                    <a:blip r:embed="rId9"/>
+                    <a:stretch>
+                      <a:fillRect/>
+                    </a:stretch>
+                  </pic:blipFill>
+                  <pic:spPr>
+                    <a:xfrm>
+                      <a:off x="0" y="0"/>
+                      <a:ext cx="5379720" cy="1985010"/>
+                    </a:xfrm>
+                    <a:prstGeom prst="rect">
+                      <a:avLst/>
+                    </a:prstGeom>
+                    <a:ln>
+                      <a:solidFill>
+                        <a:schemeClr val="tx1"/>
+                      </a:solidFill>
+                    </a:ln>
+                  </pic:spPr>
+                </pic:pic>
+              </a:graphicData>
+            </a:graphic>
+          </wp:inline>
+        </w:drawing>
+      </w:r>
+    </w:p>
+    <w:p>
+      <w:pPr>
+        <w:pStyle w:val="Caption"/>
+      </w:pPr>
+      <w:r>
+        <w:t xml:space="preserve">Figure </w:t>
+      </w:r>
+      <w:fldSimple w:instr=" SEQ Figure \* ARABIC ">
+        <w:r>
+          <w:rPr>
+            <w:noProof/>
+          </w:rPr>
+          <w:t>2</w:t>
+        </w:r>
+      </w:fldSimple>
+      <w:r>
+        <w:t xml:space="preserve"> Count of </w:t>
+      </w:r>
+      <w:r>
+        <w:t>Non-Critical</w:t>
+      </w:r>
+      <w:r>
+        <w:t xml:space="preserve"> Flags</w:t>
+      </w:r>
+    </w:p>
+    <w:p>
+      <w:pPr>
+        <w:jc w:val="both"/>
+      </w:pPr>
+      <w:r>
+        <w:t xml:space="preserve">In </w:t>
+      </w:r>
+      <w:r>
+        <w:t xml:space="preserve">the </w:t>
+      </w:r>
+      <w:r>
+        <w:t xml:space="preserve">comparison of the results </w:t>
+      </w:r>
+      <w:r>
+        <w:t xml:space="preserve">based on the count of critical and </w:t>
+      </w:r>
+      <w:r>
+        <w:t>non-critical</w:t>
+      </w:r>
+      <w:r>
+        <w:t xml:space="preserve"> flags, it is observed that most of the violations caused by</w:t>
+      </w:r>
+      <w:r>
+        <w:t xml:space="preserve"> the restaurants were critical</w:t>
+      </w:r>
+      <w:r>
+        <w:t xml:space="preserve"> as the count of critical </w:t>
+      </w:r>
+      <w:r>
+        <w:t>scores</w:t>
+      </w:r>
+      <w:r>
+        <w:t xml:space="preserve"> exceeds that of non-critical scores.</w:t>
       </w:r>
     </w:p>
     <w:p>
       <w:pPr>
         <w:pStyle w:val="Heading1"/>
-      </w:pPr>
-      <w:r>
         <w:rPr>
           <w:rStyle w:val="Heading1Char"/>
           <w:b/>
         </w:rPr>
+      </w:pPr>
+      <w:r>
+        <w:rPr>
+          <w:rStyle w:val="Heading1Char"/>
+          <w:b/>
+        </w:rPr>
         <w:lastRenderedPageBreak/>
-        <w:t>Analysis 1 &lt;Add context to this title&gt;</w:t>
-      </w:r>
-    </w:p>
-    <w:p>
-      <w:pPr>
-        <w:rPr>
-          <w:color w:val="FF0000"/>
-        </w:rPr>
-      </w:pPr>
-      <w:r>
-        <w:rPr>
-          <w:color w:val="FF0000"/>
-        </w:rPr>
-        <w:t>Based on</w:t>
-      </w:r>
-      <w:r>
-        <w:rPr>
-          <w:color w:val="FF0000"/>
-        </w:rPr>
-        <w:t xml:space="preserve"> the requirements of your dataset, put the results of your analysis of a 12 month date period for each of the required functionalities in these sections. Change the title names to reflect your dataset and the analysis being performed.</w:t>
-      </w:r>
-      <w:r>
-        <w:rPr>
-          <w:color w:val="FF0000"/>
-        </w:rPr>
-        <w:t xml:space="preserve"> You may include images from your program as well as your own description of the results.</w:t>
+        <w:t xml:space="preserve">Analysis 2 </w:t>
+      </w:r>
+      <w:r>
+        <w:rPr>
+          <w:rStyle w:val="Heading1Char"/>
+          <w:b/>
+        </w:rPr>
+        <w:t xml:space="preserve">Violation Distribution over </w:t>
+      </w:r>
+      <w:r>
+        <w:rPr>
+          <w:rStyle w:val="Heading1Char"/>
+          <w:b/>
+        </w:rPr>
+        <w:t>Different</w:t>
+      </w:r>
+      <w:r>
+        <w:rPr>
+          <w:rStyle w:val="Heading1Char"/>
+          <w:b/>
+        </w:rPr>
+        <w:t xml:space="preserve"> Suburbs</w:t>
+      </w:r>
+    </w:p>
+    <w:p>
+      <w:r>
+        <w:t xml:space="preserve">Figure 2 demonstrates the </w:t>
+      </w:r>
+      <w:r>
+        <w:t xml:space="preserve">count of violations over different suburbs from January 01, 2016 to </w:t>
+      </w:r>
+      <w:r>
+        <w:t xml:space="preserve">December 31, 2016. </w:t>
+      </w:r>
+    </w:p>
+    <w:p>
+      <w:pPr>
+        <w:keepNext/>
+        <w:spacing w:after="0"/>
+      </w:pPr>
+      <w:r>
+        <w:drawing>
+          <wp:inline distT="0" distB="0" distL="0" distR="0" wp14:anchorId="08EBC42E" wp14:editId="18B92C9C">
+            <wp:extent cx="4880610" cy="2152650"/>
+            <wp:effectExtent l="19050" t="19050" r="15240" b="19050"/>
+            <wp:docPr id="1467924605" name="Picture 1"/>
+            <wp:cNvGraphicFramePr>
+              <a:graphicFrameLocks xmlns:a="http://schemas.openxmlformats.org/drawingml/2006/main" noChangeAspect="1"/>
+            </wp:cNvGraphicFramePr>
+            <a:graphic xmlns:a="http://schemas.openxmlformats.org/drawingml/2006/main">
+              <a:graphicData uri="http://schemas.openxmlformats.org/drawingml/2006/picture">
+                <pic:pic xmlns:pic="http://schemas.openxmlformats.org/drawingml/2006/picture">
+                  <pic:nvPicPr>
+                    <pic:cNvPr id="1467924605" name=""/>
+                    <pic:cNvPicPr/>
+                  </pic:nvPicPr>
+                  <pic:blipFill>
+                    <a:blip r:embed="rId10"/>
+                    <a:stretch>
+                      <a:fillRect/>
+                    </a:stretch>
+                  </pic:blipFill>
+                  <pic:spPr>
+                    <a:xfrm>
+                      <a:off x="0" y="0"/>
+                      <a:ext cx="4880610" cy="2152650"/>
+                    </a:xfrm>
+                    <a:prstGeom prst="rect">
+                      <a:avLst/>
+                    </a:prstGeom>
+                    <a:ln>
+                      <a:solidFill>
+                        <a:schemeClr val="tx1"/>
+                      </a:solidFill>
+                    </a:ln>
+                  </pic:spPr>
+                </pic:pic>
+              </a:graphicData>
+            </a:graphic>
+          </wp:inline>
+        </w:drawing>
+      </w:r>
+    </w:p>
+    <w:p>
+      <w:pPr>
+        <w:pStyle w:val="Caption"/>
+      </w:pPr>
+      <w:r>
+        <w:t xml:space="preserve">Figure </w:t>
+      </w:r>
+      <w:fldSimple w:instr=" SEQ Figure \* ARABIC ">
+        <w:r>
+          <w:rPr>
+            <w:noProof/>
+          </w:rPr>
+          <w:t>3</w:t>
+        </w:r>
+      </w:fldSimple>
+      <w:r>
+        <w:t xml:space="preserve"> Violation distribution over suburbs</w:t>
+      </w:r>
+    </w:p>
+    <w:p>
+      <w:pPr>
+        <w:jc w:val="both"/>
+      </w:pPr>
+      <w:r>
+        <w:t xml:space="preserve">According to the plot in Figure 3, it is observed that </w:t>
+      </w:r>
+      <w:r>
+        <w:t>Manhattan has the highest number of violations</w:t>
+      </w:r>
+      <w:r>
+        <w:t xml:space="preserve">. It is closely followed </w:t>
+      </w:r>
+      <w:r>
+        <w:t xml:space="preserve">by </w:t>
+      </w:r>
+      <w:r>
+        <w:t>Brooklyn and Queens</w:t>
+      </w:r>
+      <w:r>
+        <w:t xml:space="preserve"> with Staten Island </w:t>
+      </w:r>
+      <w:r>
+        <w:t>accounting for the least number of violations</w:t>
+      </w:r>
+      <w:r>
+        <w:t>.</w:t>
+      </w:r>
+    </w:p>
+    <w:p>
+      <w:pPr>
+        <w:jc w:val="both"/>
+      </w:pPr>
+      <w:r>
+        <w:t xml:space="preserve">Apart from the data analysed in the selected range, the count of violations follow a similar pattern </w:t>
+      </w:r>
+      <w:r>
+        <w:t>across the entire data</w:t>
+      </w:r>
+      <w:r>
+        <w:t xml:space="preserve"> as shown in Figure 4.</w:t>
+      </w:r>
+    </w:p>
+    <w:p>
+      <w:pPr>
+        <w:keepNext/>
+        <w:spacing w:after="0"/>
+        <w:jc w:val="both"/>
+      </w:pPr>
+      <w:r>
+        <w:drawing>
+          <wp:inline distT="0" distB="0" distL="0" distR="0" wp14:anchorId="654C9AAB" wp14:editId="4847BDA3">
+            <wp:extent cx="3665220" cy="1851660"/>
+            <wp:effectExtent l="19050" t="19050" r="11430" b="15240"/>
+            <wp:docPr id="1115830444" name="Picture 1"/>
+            <wp:cNvGraphicFramePr>
+              <a:graphicFrameLocks xmlns:a="http://schemas.openxmlformats.org/drawingml/2006/main" noChangeAspect="1"/>
+            </wp:cNvGraphicFramePr>
+            <a:graphic xmlns:a="http://schemas.openxmlformats.org/drawingml/2006/main">
+              <a:graphicData uri="http://schemas.openxmlformats.org/drawingml/2006/picture">
+                <pic:pic xmlns:pic="http://schemas.openxmlformats.org/drawingml/2006/picture">
+                  <pic:nvPicPr>
+                    <pic:cNvPr id="1115830444" name=""/>
+                    <pic:cNvPicPr/>
+                  </pic:nvPicPr>
+                  <pic:blipFill>
+                    <a:blip r:embed="rId11"/>
+                    <a:stretch>
+                      <a:fillRect/>
+                    </a:stretch>
+                  </pic:blipFill>
+                  <pic:spPr>
+                    <a:xfrm>
+                      <a:off x="0" y="0"/>
+                      <a:ext cx="3665537" cy="1851820"/>
+                    </a:xfrm>
+                    <a:prstGeom prst="rect">
+                      <a:avLst/>
+                    </a:prstGeom>
+                    <a:ln>
+                      <a:solidFill>
+                        <a:schemeClr val="tx1"/>
+                      </a:solidFill>
+                    </a:ln>
+                  </pic:spPr>
+                </pic:pic>
+              </a:graphicData>
+            </a:graphic>
+          </wp:inline>
+        </w:drawing>
+      </w:r>
+    </w:p>
+    <w:p>
+      <w:pPr>
+        <w:pStyle w:val="Caption"/>
+        <w:jc w:val="both"/>
+      </w:pPr>
+      <w:r>
+        <w:t xml:space="preserve">Figure </w:t>
+      </w:r>
+      <w:fldSimple w:instr=" SEQ Figure \* ARABIC ">
+        <w:r>
+          <w:rPr>
+            <w:noProof/>
+          </w:rPr>
+          <w:t>4</w:t>
+        </w:r>
+      </w:fldSimple>
+      <w:r>
+        <w:t xml:space="preserve"> Overall distribution of violation over suburbs</w:t>
       </w:r>
     </w:p>
     <w:p>
       <w:pPr>
         <w:pStyle w:val="Heading1"/>
-      </w:pPr>
-      <w:r>
         <w:rPr>
           <w:rStyle w:val="Heading1Char"/>
           <w:b/>
         </w:rPr>
-        <w:t>Analysis 2 &lt;Add context to this title&gt;</w:t>
+      </w:pPr>
+      <w:r>
+        <w:rPr>
+          <w:rStyle w:val="Heading1Char"/>
+          <w:b/>
+        </w:rPr>
+        <w:lastRenderedPageBreak/>
+        <w:t xml:space="preserve">Analysis 3 </w:t>
+      </w:r>
+      <w:r>
+        <w:rPr>
+          <w:rStyle w:val="Heading1Char"/>
+          <w:b/>
+        </w:rPr>
+        <w:t>Violations</w:t>
+      </w:r>
+      <w:r>
+        <w:rPr>
+          <w:rStyle w:val="Heading1Char"/>
+          <w:b/>
+        </w:rPr>
+        <w:t xml:space="preserve"> caused by living animals</w:t>
+      </w:r>
+    </w:p>
+    <w:p>
+      <w:pPr>
+        <w:jc w:val="both"/>
+      </w:pPr>
+      <w:r>
+        <w:t xml:space="preserve">Figure 5 </w:t>
+      </w:r>
+      <w:r>
+        <w:t xml:space="preserve">displays the count of violations caused by </w:t>
+      </w:r>
+      <w:r>
+        <w:t xml:space="preserve">living animals other than fish. As we can see in the figure, the count of violations caused by flies for the selected date range is 6163. </w:t>
+      </w:r>
+    </w:p>
+    <w:p>
+      <w:pPr>
+        <w:keepNext/>
+        <w:spacing w:after="0"/>
+      </w:pPr>
+      <w:r>
+        <w:drawing>
+          <wp:inline distT="0" distB="0" distL="0" distR="0" wp14:anchorId="099AB072" wp14:editId="51429273">
+            <wp:extent cx="5436870" cy="2564130"/>
+            <wp:effectExtent l="19050" t="19050" r="11430" b="26670"/>
+            <wp:docPr id="2081729066" name="Picture 1"/>
+            <wp:cNvGraphicFramePr>
+              <a:graphicFrameLocks xmlns:a="http://schemas.openxmlformats.org/drawingml/2006/main" noChangeAspect="1"/>
+            </wp:cNvGraphicFramePr>
+            <a:graphic xmlns:a="http://schemas.openxmlformats.org/drawingml/2006/main">
+              <a:graphicData uri="http://schemas.openxmlformats.org/drawingml/2006/picture">
+                <pic:pic xmlns:pic="http://schemas.openxmlformats.org/drawingml/2006/picture">
+                  <pic:nvPicPr>
+                    <pic:cNvPr id="2081729066" name=""/>
+                    <pic:cNvPicPr/>
+                  </pic:nvPicPr>
+                  <pic:blipFill>
+                    <a:blip r:embed="rId12"/>
+                    <a:stretch>
+                      <a:fillRect/>
+                    </a:stretch>
+                  </pic:blipFill>
+                  <pic:spPr>
+                    <a:xfrm>
+                      <a:off x="0" y="0"/>
+                      <a:ext cx="5436870" cy="2564130"/>
+                    </a:xfrm>
+                    <a:prstGeom prst="rect">
+                      <a:avLst/>
+                    </a:prstGeom>
+                    <a:ln>
+                      <a:solidFill>
+                        <a:schemeClr val="tx1"/>
+                      </a:solidFill>
+                    </a:ln>
+                  </pic:spPr>
+                </pic:pic>
+              </a:graphicData>
+            </a:graphic>
+          </wp:inline>
+        </w:drawing>
+      </w:r>
+    </w:p>
+    <w:p>
+      <w:pPr>
+        <w:pStyle w:val="Caption"/>
+      </w:pPr>
+      <w:r>
+        <w:t xml:space="preserve">Figure </w:t>
+      </w:r>
+      <w:fldSimple w:instr=" SEQ Figure \* ARABIC ">
+        <w:r>
+          <w:rPr>
+            <w:noProof/>
+          </w:rPr>
+          <w:t>5</w:t>
+        </w:r>
+      </w:fldSimple>
+      <w:r>
+        <w:t xml:space="preserve"> Violations caused by animals</w:t>
+      </w:r>
+    </w:p>
+    <w:p>
+      <w:r>
+        <w:t xml:space="preserve">In a similar manner, </w:t>
+      </w:r>
+      <w:r>
+        <w:t>violations related to animals can be viewed which are discussed in later sections.</w:t>
       </w:r>
     </w:p>
     <w:p>
       <w:pPr>
         <w:pStyle w:val="Heading1"/>
-      </w:pPr>
-      <w:r>
+        <w:spacing w:after="0"/>
         <w:rPr>
           <w:rStyle w:val="Heading1Char"/>
           <w:b/>
         </w:rPr>
-        <w:t>Analysis 3 &lt;Add context to this title&gt;</w:t>
+      </w:pPr>
+      <w:r>
+        <w:rPr>
+          <w:rStyle w:val="Heading1Char"/>
+          <w:b/>
+        </w:rPr>
+        <w:t xml:space="preserve">Analysis 4 </w:t>
+      </w:r>
+      <w:r>
+        <w:rPr>
+          <w:rStyle w:val="Heading1Char"/>
+          <w:b/>
+        </w:rPr>
+        <w:t>Violation related to animals</w:t>
+      </w:r>
+      <w:r>
+        <w:rPr>
+          <w:rStyle w:val="Heading1Char"/>
+          <w:b/>
+        </w:rPr>
+        <w:t xml:space="preserve"> </w:t>
+      </w:r>
+    </w:p>
+    <w:p>
+      <w:pPr>
+        <w:pStyle w:val="Heading2"/>
+        <w:spacing w:after="0"/>
+      </w:pPr>
+      <w:r>
+        <w:t>Trend over time</w:t>
+      </w:r>
+    </w:p>
+    <w:p>
+      <w:pPr>
+        <w:spacing w:after="0"/>
+      </w:pPr>
+      <w:r>
+        <w:t>Figure 6 plots the cases related to animals over the selected date range.</w:t>
+      </w:r>
+    </w:p>
+    <w:p>
+      <w:pPr>
+        <w:keepNext/>
+        <w:spacing w:after="0"/>
+      </w:pPr>
+      <w:r>
+        <w:drawing>
+          <wp:inline distT="0" distB="0" distL="0" distR="0" wp14:anchorId="2095BC1E" wp14:editId="5A837DCA">
+            <wp:extent cx="5650230" cy="1542415"/>
+            <wp:effectExtent l="19050" t="19050" r="26670" b="19685"/>
+            <wp:docPr id="1517742531" name="Picture 1" descr="A graph with blue lines&#10;&#10;Description automatically generated"/>
+            <wp:cNvGraphicFramePr>
+              <a:graphicFrameLocks xmlns:a="http://schemas.openxmlformats.org/drawingml/2006/main" noChangeAspect="1"/>
+            </wp:cNvGraphicFramePr>
+            <a:graphic xmlns:a="http://schemas.openxmlformats.org/drawingml/2006/main">
+              <a:graphicData uri="http://schemas.openxmlformats.org/drawingml/2006/picture">
+                <pic:pic xmlns:pic="http://schemas.openxmlformats.org/drawingml/2006/picture">
+                  <pic:nvPicPr>
+                    <pic:cNvPr id="1517742531" name="Picture 1" descr="A graph with blue lines&#10;&#10;Description automatically generated"/>
+                    <pic:cNvPicPr/>
+                  </pic:nvPicPr>
+                  <pic:blipFill>
+                    <a:blip r:embed="rId13"/>
+                    <a:stretch>
+                      <a:fillRect/>
+                    </a:stretch>
+                  </pic:blipFill>
+                  <pic:spPr>
+                    <a:xfrm>
+                      <a:off x="0" y="0"/>
+                      <a:ext cx="5650230" cy="1542415"/>
+                    </a:xfrm>
+                    <a:prstGeom prst="rect">
+                      <a:avLst/>
+                    </a:prstGeom>
+                    <a:ln>
+                      <a:solidFill>
+                        <a:schemeClr val="tx1"/>
+                      </a:solidFill>
+                    </a:ln>
+                  </pic:spPr>
+                </pic:pic>
+              </a:graphicData>
+            </a:graphic>
+          </wp:inline>
+        </w:drawing>
+      </w:r>
+    </w:p>
+    <w:p>
+      <w:pPr>
+        <w:pStyle w:val="Caption"/>
+      </w:pPr>
+      <w:r>
+        <w:t xml:space="preserve">Figure </w:t>
+      </w:r>
+      <w:fldSimple w:instr=" SEQ Figure \* ARABIC ">
+        <w:r>
+          <w:rPr>
+            <w:noProof/>
+          </w:rPr>
+          <w:t>6</w:t>
+        </w:r>
+      </w:fldSimple>
+      <w:r>
+        <w:t xml:space="preserve"> Violations related to anima</w:t>
+      </w:r>
+      <w:r>
+        <w:t>l</w:t>
+      </w:r>
+    </w:p>
+    <w:p>
+      <w:pPr>
+        <w:jc w:val="both"/>
+      </w:pPr>
+      <w:r>
+        <w:lastRenderedPageBreak/>
+        <w:t>Figure</w:t>
+      </w:r>
+      <w:r>
+        <w:t xml:space="preserve"> 6, each line describes an animal</w:t>
+      </w:r>
+      <w:r>
+        <w:t xml:space="preserve">. The months are denoted along the x-axis and </w:t>
+      </w:r>
+      <w:r>
+        <w:t>the count in numbers is denoted along the y-axis. Each number on the x-axis denotes a month starting from 1 ranging to 12.</w:t>
+      </w:r>
+    </w:p>
+    <w:p>
+      <w:pPr>
+        <w:jc w:val="both"/>
+      </w:pPr>
+      <w:r>
+        <w:t>It is observed that the violations caused by ra</w:t>
+      </w:r>
+      <w:r>
+        <w:t xml:space="preserve">ts and mice are almost ignorant as compared to the count of violations caused by </w:t>
+      </w:r>
+      <w:r>
+        <w:t xml:space="preserve">flies and roaches. The count of violations caused by other live animals has almost remained constant over the period under examination. </w:t>
+      </w:r>
+    </w:p>
+    <w:p>
+      <w:pPr>
+        <w:jc w:val="both"/>
+      </w:pPr>
+      <w:r>
+        <w:t xml:space="preserve">The violations caused by </w:t>
+      </w:r>
+      <w:r>
+        <w:t>flies has been on decrease until the month of May, 2016 after which it st</w:t>
+      </w:r>
+      <w:r>
+        <w:t xml:space="preserve">arted increasing gradually and peaked </w:t>
+      </w:r>
+      <w:r>
+        <w:t xml:space="preserve">by August, 2016. It again started dropping gradually by the </w:t>
+      </w:r>
+      <w:r>
+        <w:t>Spetember, 2016. The count of roaches follows a similar pattern throught the period under analysis where it drops and rises significantly at regular intervals.</w:t>
+      </w:r>
+    </w:p>
+    <w:p>
+      <w:pPr>
+        <w:keepNext/>
+        <w:spacing w:after="0"/>
+      </w:pPr>
+      <w:r>
+        <w:drawing>
+          <wp:inline distT="0" distB="0" distL="0" distR="0" wp14:anchorId="7532E493" wp14:editId="3C77CDD2">
+            <wp:extent cx="5574030" cy="1520825"/>
+            <wp:effectExtent l="19050" t="19050" r="26670" b="22225"/>
+            <wp:docPr id="920123990" name="Picture 1" descr="A blue graph with text&#10;&#10;Description automatically generated"/>
+            <wp:cNvGraphicFramePr>
+              <a:graphicFrameLocks xmlns:a="http://schemas.openxmlformats.org/drawingml/2006/main" noChangeAspect="1"/>
+            </wp:cNvGraphicFramePr>
+            <a:graphic xmlns:a="http://schemas.openxmlformats.org/drawingml/2006/main">
+              <a:graphicData uri="http://schemas.openxmlformats.org/drawingml/2006/picture">
+                <pic:pic xmlns:pic="http://schemas.openxmlformats.org/drawingml/2006/picture">
+                  <pic:nvPicPr>
+                    <pic:cNvPr id="920123990" name="Picture 1" descr="A blue graph with text&#10;&#10;Description automatically generated"/>
+                    <pic:cNvPicPr/>
+                  </pic:nvPicPr>
+                  <pic:blipFill>
+                    <a:blip r:embed="rId14"/>
+                    <a:stretch>
+                      <a:fillRect/>
+                    </a:stretch>
+                  </pic:blipFill>
+                  <pic:spPr>
+                    <a:xfrm>
+                      <a:off x="0" y="0"/>
+                      <a:ext cx="5574030" cy="1520825"/>
+                    </a:xfrm>
+                    <a:prstGeom prst="rect">
+                      <a:avLst/>
+                    </a:prstGeom>
+                    <a:ln>
+                      <a:solidFill>
+                        <a:schemeClr val="tx1"/>
+                      </a:solidFill>
+                    </a:ln>
+                  </pic:spPr>
+                </pic:pic>
+              </a:graphicData>
+            </a:graphic>
+          </wp:inline>
+        </w:drawing>
+      </w:r>
+    </w:p>
+    <w:p>
+      <w:pPr>
+        <w:pStyle w:val="Caption"/>
+      </w:pPr>
+      <w:r>
+        <w:t xml:space="preserve">Figure </w:t>
+      </w:r>
+      <w:fldSimple w:instr=" SEQ Figure \* ARABIC ">
+        <w:r>
+          <w:rPr>
+            <w:noProof/>
+          </w:rPr>
+          <w:t>7</w:t>
+        </w:r>
+      </w:fldSimple>
+      <w:r>
+        <w:t xml:space="preserve"> Overall analysis of cases related to animals</w:t>
+      </w:r>
+    </w:p>
+    <w:p>
+      <w:r>
+        <w:t xml:space="preserve">Figure 7 </w:t>
+      </w:r>
+      <w:r>
+        <w:t xml:space="preserve">displays the overall count of cases related to animals. </w:t>
+      </w:r>
+      <w:r>
+        <w:t>As we can observe</w:t>
+      </w:r>
+      <w:r>
+        <w:t>, the count of cases in 2012 were comparatively lower than the year 2017.</w:t>
+      </w:r>
+      <w:r>
+        <w:t xml:space="preserve"> Each of the animals follow a similar fashion</w:t>
+      </w:r>
+      <w:r>
+        <w:t xml:space="preserve"> across the years in which the inspection was done. </w:t>
+      </w:r>
+    </w:p>
+    <w:p/>
+    <w:p/>
+    <w:p/>
+    <w:p>
+      <w:pPr>
+        <w:pStyle w:val="Heading2"/>
+      </w:pPr>
+      <w:r>
+        <w:lastRenderedPageBreak/>
+        <w:t>Distribution over Suburbs</w:t>
+      </w:r>
+    </w:p>
+    <w:p>
+      <w:r>
+        <w:t>Figure 8 displays the count of violations caused by animals across different suburbs.</w:t>
+      </w:r>
+    </w:p>
+    <w:p>
+      <w:pPr>
+        <w:keepNext/>
+        <w:spacing w:after="0"/>
+      </w:pPr>
+      <w:r>
+        <w:drawing>
+          <wp:inline distT="0" distB="0" distL="0" distR="0" wp14:anchorId="0DE19A4E" wp14:editId="36CCD34E">
+            <wp:extent cx="5318760" cy="1557655"/>
+            <wp:effectExtent l="19050" t="19050" r="15240" b="23495"/>
+            <wp:docPr id="738646141" name="Picture 1" descr="A graph of different animals&#10;&#10;Description automatically generated with medium confidence"/>
+            <wp:cNvGraphicFramePr>
+              <a:graphicFrameLocks xmlns:a="http://schemas.openxmlformats.org/drawingml/2006/main" noChangeAspect="1"/>
+            </wp:cNvGraphicFramePr>
+            <a:graphic xmlns:a="http://schemas.openxmlformats.org/drawingml/2006/main">
+              <a:graphicData uri="http://schemas.openxmlformats.org/drawingml/2006/picture">
+                <pic:pic xmlns:pic="http://schemas.openxmlformats.org/drawingml/2006/picture">
+                  <pic:nvPicPr>
+                    <pic:cNvPr id="738646141" name="Picture 1" descr="A graph of different animals&#10;&#10;Description automatically generated with medium confidence"/>
+                    <pic:cNvPicPr/>
+                  </pic:nvPicPr>
+                  <pic:blipFill>
+                    <a:blip r:embed="rId15"/>
+                    <a:stretch>
+                      <a:fillRect/>
+                    </a:stretch>
+                  </pic:blipFill>
+                  <pic:spPr>
+                    <a:xfrm>
+                      <a:off x="0" y="0"/>
+                      <a:ext cx="5318760" cy="1557655"/>
+                    </a:xfrm>
+                    <a:prstGeom prst="rect">
+                      <a:avLst/>
+                    </a:prstGeom>
+                    <a:ln>
+                      <a:solidFill>
+                        <a:schemeClr val="tx1"/>
+                      </a:solidFill>
+                    </a:ln>
+                  </pic:spPr>
+                </pic:pic>
+              </a:graphicData>
+            </a:graphic>
+          </wp:inline>
+        </w:drawing>
+      </w:r>
+    </w:p>
+    <w:p>
+      <w:pPr>
+        <w:pStyle w:val="Caption"/>
+      </w:pPr>
+      <w:r>
+        <w:t xml:space="preserve">Figure </w:t>
+      </w:r>
+      <w:fldSimple w:instr=" SEQ Figure \* ARABIC ">
+        <w:r>
+          <w:rPr>
+            <w:noProof/>
+          </w:rPr>
+          <w:t>8</w:t>
+        </w:r>
+      </w:fldSimple>
+      <w:r>
+        <w:t xml:space="preserve"> Distribution of violations across suburbs</w:t>
+      </w:r>
+    </w:p>
+    <w:p>
+      <w:pPr>
+        <w:jc w:val="both"/>
+      </w:pPr>
+      <w:r>
+        <w:t xml:space="preserve">The count of violations caused by animals is higher in Manhattan and negligible </w:t>
+      </w:r>
+      <w:r>
+        <w:t>in Staten Island. It is observed that a similar pattern is followe</w:t>
+      </w:r>
+      <w:r>
+        <w:t xml:space="preserve">d across all the suburbs where the violations caused by rats account for the majority of the cases </w:t>
+      </w:r>
+      <w:r>
+        <w:t>whereas</w:t>
+      </w:r>
+      <w:r>
+        <w:t xml:space="preserve"> those caused by other live animals </w:t>
+      </w:r>
+      <w:r>
+        <w:t>account</w:t>
+      </w:r>
+      <w:r>
+        <w:t xml:space="preserve"> for the least.</w:t>
+      </w:r>
+      <w:r>
+        <w:t xml:space="preserve"> </w:t>
+      </w:r>
+      <w:r>
+        <w:t xml:space="preserve">This aligns with the analysis over time shown in Figure 6. </w:t>
       </w:r>
     </w:p>
     <w:p>
@@ -377,34 +1623,30 @@
           <w:rStyle w:val="Heading1Char"/>
           <w:b/>
         </w:rPr>
-        <w:t>Analysis 4 &lt;Add context to this title&gt;</w:t>
-      </w:r>
-    </w:p>
-    <w:p>
-      <w:pPr>
-        <w:pStyle w:val="Heading1"/>
-      </w:pPr>
+        <w:t xml:space="preserve">Analysis 5 </w:t>
+      </w:r>
       <w:r>
         <w:rPr>
           <w:rStyle w:val="Heading1Char"/>
           <w:b/>
         </w:rPr>
-        <w:t>Analysis 5 &lt;Add context to this title&gt;</w:t>
-      </w:r>
-    </w:p>
-    <w:p/>
-    <w:p>
-      <w:pPr>
-        <w:pStyle w:val="Heading1"/>
+        <w:t xml:space="preserve">Distribution of violations </w:t>
+      </w:r>
+      <w:r>
         <w:rPr>
           <w:rStyle w:val="Heading1Char"/>
           <w:b/>
         </w:rPr>
-      </w:pPr>
-    </w:p>
-    <w:p>
-      <w:pPr>
+        <w:t>across Different Cuisines</w:t>
+      </w:r>
+    </w:p>
+    <w:p>
+      <w:pPr>
+        <w:keepNext/>
+        <w:spacing w:after="0"/>
         <w:ind w:left="0"/>
+      </w:pPr>
+      <w:r>
         <w:rPr>
           <w:rFonts w:asciiTheme="majorHAnsi" w:eastAsiaTheme="majorEastAsia" w:hAnsiTheme="majorHAnsi" w:cstheme="majorBidi"/>
           <w:b/>
@@ -412,11 +1654,187 @@
           <w:sz w:val="28"/>
           <w:szCs w:val="28"/>
         </w:rPr>
-      </w:pPr>
+        <w:drawing>
+          <wp:inline distT="0" distB="0" distL="0" distR="0" wp14:anchorId="0049F0E3" wp14:editId="5DA7067B">
+            <wp:extent cx="5943600" cy="2156460"/>
+            <wp:effectExtent l="19050" t="19050" r="19050" b="15240"/>
+            <wp:docPr id="1218374914" name="Picture 1" descr="A bar graph with blue squares&#10;&#10;Description automatically generated"/>
+            <wp:cNvGraphicFramePr>
+              <a:graphicFrameLocks xmlns:a="http://schemas.openxmlformats.org/drawingml/2006/main" noChangeAspect="1"/>
+            </wp:cNvGraphicFramePr>
+            <a:graphic xmlns:a="http://schemas.openxmlformats.org/drawingml/2006/main">
+              <a:graphicData uri="http://schemas.openxmlformats.org/drawingml/2006/picture">
+                <pic:pic xmlns:pic="http://schemas.openxmlformats.org/drawingml/2006/picture">
+                  <pic:nvPicPr>
+                    <pic:cNvPr id="1218374914" name="Picture 1" descr="A bar graph with blue squares&#10;&#10;Description automatically generated"/>
+                    <pic:cNvPicPr/>
+                  </pic:nvPicPr>
+                  <pic:blipFill>
+                    <a:blip r:embed="rId16"/>
+                    <a:stretch>
+                      <a:fillRect/>
+                    </a:stretch>
+                  </pic:blipFill>
+                  <pic:spPr>
+                    <a:xfrm>
+                      <a:off x="0" y="0"/>
+                      <a:ext cx="5943600" cy="2156460"/>
+                    </a:xfrm>
+                    <a:prstGeom prst="rect">
+                      <a:avLst/>
+                    </a:prstGeom>
+                    <a:ln>
+                      <a:solidFill>
+                        <a:schemeClr val="tx1"/>
+                      </a:solidFill>
+                    </a:ln>
+                  </pic:spPr>
+                </pic:pic>
+              </a:graphicData>
+            </a:graphic>
+          </wp:inline>
+        </w:drawing>
+      </w:r>
+    </w:p>
+    <w:p>
+      <w:pPr>
+        <w:pStyle w:val="Caption"/>
+      </w:pPr>
+      <w:r>
+        <w:t xml:space="preserve">Figure </w:t>
+      </w:r>
+      <w:fldSimple w:instr=" SEQ Figure \* ARABIC ">
+        <w:r>
+          <w:rPr>
+            <w:noProof/>
+          </w:rPr>
+          <w:t>9</w:t>
+        </w:r>
+      </w:fldSimple>
+      <w:r>
+        <w:t xml:space="preserve"> Distribution of violations across cuisines</w:t>
+      </w:r>
+    </w:p>
+    <w:p>
+      <w:r>
+        <w:t xml:space="preserve">Figure 9 shows the violations across different cuisines. </w:t>
+      </w:r>
+      <w:r>
+        <w:t>A detailed view across all the cuisines is shown in Figure 10.</w:t>
+      </w:r>
+    </w:p>
+    <w:p>
+      <w:pPr>
+        <w:keepNext/>
+        <w:spacing w:after="0"/>
+      </w:pPr>
+      <w:r>
+        <w:lastRenderedPageBreak/>
+        <w:drawing>
+          <wp:inline distT="0" distB="0" distL="0" distR="0" wp14:anchorId="12A89EBA" wp14:editId="6AAEF956">
+            <wp:extent cx="5943600" cy="3265170"/>
+            <wp:effectExtent l="19050" t="19050" r="19050" b="11430"/>
+            <wp:docPr id="70431297" name="Picture 1" descr="A screen shot of a computer&#10;&#10;Description automatically generated"/>
+            <wp:cNvGraphicFramePr>
+              <a:graphicFrameLocks xmlns:a="http://schemas.openxmlformats.org/drawingml/2006/main" noChangeAspect="1"/>
+            </wp:cNvGraphicFramePr>
+            <a:graphic xmlns:a="http://schemas.openxmlformats.org/drawingml/2006/main">
+              <a:graphicData uri="http://schemas.openxmlformats.org/drawingml/2006/picture">
+                <pic:pic xmlns:pic="http://schemas.openxmlformats.org/drawingml/2006/picture">
+                  <pic:nvPicPr>
+                    <pic:cNvPr id="70431297" name="Picture 1" descr="A screen shot of a computer&#10;&#10;Description automatically generated"/>
+                    <pic:cNvPicPr/>
+                  </pic:nvPicPr>
+                  <pic:blipFill>
+                    <a:blip r:embed="rId17"/>
+                    <a:stretch>
+                      <a:fillRect/>
+                    </a:stretch>
+                  </pic:blipFill>
+                  <pic:spPr>
+                    <a:xfrm>
+                      <a:off x="0" y="0"/>
+                      <a:ext cx="5943600" cy="3265170"/>
+                    </a:xfrm>
+                    <a:prstGeom prst="rect">
+                      <a:avLst/>
+                    </a:prstGeom>
+                    <a:ln>
+                      <a:solidFill>
+                        <a:schemeClr val="tx1"/>
+                      </a:solidFill>
+                    </a:ln>
+                  </pic:spPr>
+                </pic:pic>
+              </a:graphicData>
+            </a:graphic>
+          </wp:inline>
+        </w:drawing>
+      </w:r>
+    </w:p>
+    <w:p>
+      <w:pPr>
+        <w:pStyle w:val="Caption"/>
+      </w:pPr>
+      <w:r>
+        <w:t xml:space="preserve">Figure </w:t>
+      </w:r>
+      <w:fldSimple w:instr=" SEQ Figure \* ARABIC ">
+        <w:r>
+          <w:rPr>
+            <w:noProof/>
+          </w:rPr>
+          <w:t>10</w:t>
+        </w:r>
+      </w:fldSimple>
+      <w:r>
+        <w:t xml:space="preserve"> Violation count across cuisines</w:t>
+      </w:r>
+    </w:p>
+    <w:p>
+      <w:pPr>
+        <w:jc w:val="both"/>
+      </w:pPr>
+      <w:r>
+        <w:t xml:space="preserve">The description of the cuisine is given along the x-axis and the count of violations is plotted along the y-axis. </w:t>
+      </w:r>
+      <w:r>
+        <w:t xml:space="preserve">The maximum number of </w:t>
+      </w:r>
+      <w:r>
+        <w:t>violations</w:t>
+      </w:r>
+      <w:r>
+        <w:t xml:space="preserve"> was caused by American </w:t>
+      </w:r>
+      <w:r>
+        <w:t>cuisine</w:t>
+      </w:r>
+      <w:r>
+        <w:t xml:space="preserve"> </w:t>
+      </w:r>
+      <w:r>
+        <w:t>followed</w:t>
+      </w:r>
+      <w:r>
+        <w:t xml:space="preserve"> by Chinese. </w:t>
+      </w:r>
+      <w:r>
+        <w:t xml:space="preserve">As compared to the violation count of the </w:t>
+      </w:r>
+      <w:r>
+        <w:t>above-mentioned</w:t>
+      </w:r>
+      <w:r>
+        <w:t xml:space="preserve"> cuisines, we can consider that the count of those caused by the other </w:t>
+      </w:r>
+      <w:r>
+        <w:t>cuisines is negligible.</w:t>
+      </w:r>
     </w:p>
     <w:sectPr>
-      <w:footerReference w:type="default" r:id="rId8"/>
-      <w:footerReference w:type="first" r:id="rId9"/>
+      <w:footerReference w:type="default" r:id="rId18"/>
+      <w:footerReference w:type="first" r:id="rId19"/>
       <w:pgSz w:w="12240" w:h="15840"/>
       <w:pgMar w:top="1440" w:right="1440" w:bottom="1440" w:left="1440" w:header="720" w:footer="720" w:gutter="0"/>
       <w:pgNumType w:start="1"/>
@@ -661,7 +2079,7 @@
             <w:rPr>
               <w:noProof/>
             </w:rPr>
-            <w:t>3</w:t>
+            <w:t>8</w:t>
           </w:r>
           <w:r>
             <w:rPr>
@@ -1516,6 +2934,25 @@
     <w:basedOn w:val="DefaultParagraphFont"/>
     <w:rsid w:val="001B0B17"/>
   </w:style>
+  <w:style w:type="paragraph" w:styleId="Caption">
+    <w:name w:val="caption"/>
+    <w:basedOn w:val="Normal"/>
+    <w:next w:val="Normal"/>
+    <w:uiPriority w:val="35"/>
+    <w:unhideWhenUsed/>
+    <w:qFormat/>
+    <w:rsid w:val="006C055E"/>
+    <w:pPr>
+      <w:spacing w:line="240" w:lineRule="auto"/>
+    </w:pPr>
+    <w:rPr>
+      <w:i/>
+      <w:iCs/>
+      <w:color w:val="44546A" w:themeColor="text2"/>
+      <w:sz w:val="18"/>
+      <w:szCs w:val="18"/>
+    </w:rPr>
+  </w:style>
 </w:styles>
 </file>
 
@@ -1781,6 +3218,7 @@
   </w:compat>
   <w:rsids>
     <w:rsidRoot w:val="00854693"/>
+    <w:rsid w:val="00011C60"/>
     <w:rsid w:val="0015183A"/>
     <w:rsid w:val="00854693"/>
     <w:rsid w:val="00A87883"/>
@@ -2280,9 +3718,6 @@
   <w:style w:type="paragraph" w:customStyle="1" w:styleId="1D990F4C6A334C0E8DEAC84C80800F4D">
     <w:name w:val="1D990F4C6A334C0E8DEAC84C80800F4D"/>
   </w:style>
-  <w:style w:type="paragraph" w:customStyle="1" w:styleId="A18DEC0687044EE589B3BF2C1A2713C0">
-    <w:name w:val="A18DEC0687044EE589B3BF2C1A2713C0"/>
-  </w:style>
   <w:style w:type="character" w:styleId="PlaceholderText">
     <w:name w:val="Placeholder Text"/>
     <w:basedOn w:val="DefaultParagraphFont"/>

</xml_diff>